<commit_message>
All the UR functions into Python New select_tool uses PerformRobotCommand which makes it non-Recursive!!!
</commit_message>
<xml_diff>
--- a/MasterFiles/Documentation/Using LMI Gocators with LEonard.docx
+++ b/MasterFiles/Documentation/Using LMI Gocators with LEonard.docx
@@ -257,7 +257,10 @@
     <w:p/>
     <w:p>
       <w:r>
-        <w:t>Software Version 22.11.1.0</w:t>
+        <w:t>Software Version 22.11.1.</w:t>
+      </w:r>
+      <w:r>
+        <w:t>1</w:t>
       </w:r>
     </w:p>
     <w:p>
@@ -789,6 +792,76 @@
           </w:p>
         </w:tc>
       </w:tr>
+      <w:tr>
+        <w:tc>
+          <w:tcPr>
+            <w:tcW w:w="1615" w:type="dxa"/>
+          </w:tcPr>
+          <w:p>
+            <w:pPr>
+              <w:rPr>
+                <w:rFonts w:asciiTheme="majorHAnsi" w:hAnsiTheme="majorHAnsi" w:cstheme="majorHAnsi"/>
+                <w:sz w:val="20"/>
+                <w:szCs w:val="20"/>
+              </w:rPr>
+            </w:pPr>
+            <w:bookmarkStart w:id="3" w:name="_Hlk119660651"/>
+            <w:r>
+              <w:rPr>
+                <w:rFonts w:asciiTheme="majorHAnsi" w:hAnsiTheme="majorHAnsi" w:cstheme="majorHAnsi"/>
+                <w:sz w:val="20"/>
+                <w:szCs w:val="20"/>
+              </w:rPr>
+              <w:t>22.11.1.1</w:t>
+            </w:r>
+          </w:p>
+        </w:tc>
+        <w:tc>
+          <w:tcPr>
+            <w:tcW w:w="1440" w:type="dxa"/>
+          </w:tcPr>
+          <w:p>
+            <w:pPr>
+              <w:rPr>
+                <w:rFonts w:asciiTheme="majorHAnsi" w:hAnsiTheme="majorHAnsi" w:cstheme="majorHAnsi"/>
+                <w:sz w:val="20"/>
+                <w:szCs w:val="20"/>
+              </w:rPr>
+            </w:pPr>
+            <w:r>
+              <w:rPr>
+                <w:rFonts w:asciiTheme="majorHAnsi" w:hAnsiTheme="majorHAnsi" w:cstheme="majorHAnsi"/>
+                <w:sz w:val="20"/>
+                <w:szCs w:val="20"/>
+              </w:rPr>
+              <w:t>11/25/2022</w:t>
+            </w:r>
+          </w:p>
+        </w:tc>
+        <w:tc>
+          <w:tcPr>
+            <w:tcW w:w="6300" w:type="dxa"/>
+          </w:tcPr>
+          <w:p>
+            <w:pPr>
+              <w:rPr>
+                <w:rFonts w:asciiTheme="majorHAnsi" w:hAnsiTheme="majorHAnsi" w:cstheme="majorHAnsi"/>
+                <w:sz w:val="20"/>
+                <w:szCs w:val="20"/>
+              </w:rPr>
+            </w:pPr>
+            <w:r>
+              <w:rPr>
+                <w:rFonts w:asciiTheme="majorHAnsi" w:hAnsiTheme="majorHAnsi" w:cstheme="majorHAnsi"/>
+                <w:sz w:val="20"/>
+                <w:szCs w:val="20"/>
+              </w:rPr>
+              <w:t>Documentation fixes, small code cleanup and reorganization</w:t>
+            </w:r>
+          </w:p>
+        </w:tc>
+      </w:tr>
+      <w:bookmarkEnd w:id="3"/>
     </w:tbl>
     <w:p>
       <w:pPr>
@@ -2247,26 +2320,26 @@
       <w:pPr>
         <w:pStyle w:val="Heading1"/>
       </w:pPr>
-      <w:bookmarkStart w:id="3" w:name="_67zn10zgwy7z" w:colFirst="0" w:colLast="0"/>
-      <w:bookmarkEnd w:id="3"/>
+      <w:bookmarkStart w:id="4" w:name="_67zn10zgwy7z" w:colFirst="0" w:colLast="0"/>
+      <w:bookmarkEnd w:id="4"/>
     </w:p>
     <w:p>
       <w:pPr>
         <w:pStyle w:val="Heading1"/>
       </w:pPr>
-      <w:bookmarkStart w:id="4" w:name="_ivptospqmot6" w:colFirst="0" w:colLast="0"/>
-      <w:bookmarkEnd w:id="4"/>
+      <w:bookmarkStart w:id="5" w:name="_ivptospqmot6" w:colFirst="0" w:colLast="0"/>
+      <w:bookmarkEnd w:id="5"/>
       <w:r>
         <w:br w:type="page"/>
       </w:r>
-      <w:bookmarkStart w:id="5" w:name="_Toc118731254"/>
-      <w:bookmarkStart w:id="6" w:name="_Toc119231744"/>
+      <w:bookmarkStart w:id="6" w:name="_Toc118731254"/>
+      <w:bookmarkStart w:id="7" w:name="_Toc119231744"/>
       <w:r>
         <w:lastRenderedPageBreak/>
         <w:t>Overview</w:t>
       </w:r>
-      <w:bookmarkEnd w:id="5"/>
       <w:bookmarkEnd w:id="6"/>
+      <w:bookmarkEnd w:id="7"/>
     </w:p>
     <w:p>
       <w:r>
@@ -2323,15 +2396,15 @@
       <w:pPr>
         <w:pStyle w:val="Heading1"/>
       </w:pPr>
-      <w:bookmarkStart w:id="7" w:name="_Toc119231745"/>
-      <w:bookmarkStart w:id="8" w:name="_Toc118731255"/>
+      <w:bookmarkStart w:id="8" w:name="_Toc119231745"/>
+      <w:bookmarkStart w:id="9" w:name="_Toc118731255"/>
       <w:r>
         <w:t xml:space="preserve">Basic Ethernet </w:t>
       </w:r>
       <w:r>
         <w:t>Connection</w:t>
       </w:r>
-      <w:bookmarkEnd w:id="7"/>
+      <w:bookmarkEnd w:id="8"/>
     </w:p>
     <w:p>
       <w:r>
@@ -2391,12 +2464,12 @@
       <w:pPr>
         <w:pStyle w:val="Heading1"/>
       </w:pPr>
-      <w:bookmarkStart w:id="9" w:name="_Toc119231746"/>
+      <w:bookmarkStart w:id="10" w:name="_Toc119231746"/>
       <w:r>
         <w:lastRenderedPageBreak/>
         <w:t>The LEonard Interface</w:t>
       </w:r>
-      <w:bookmarkEnd w:id="9"/>
+      <w:bookmarkEnd w:id="10"/>
     </w:p>
     <w:p>
       <w:r>
@@ -2563,23 +2636,7 @@
           <w:b/>
           <w:bCs/>
         </w:rPr>
-        <w:t xml:space="preserve">Auto Connect </w:t>
-      </w:r>
-      <w:proofErr w:type="gramStart"/>
-      <w:r>
-        <w:rPr>
-          <w:b/>
-          <w:bCs/>
-        </w:rPr>
-        <w:t>On</w:t>
-      </w:r>
-      <w:proofErr w:type="gramEnd"/>
-      <w:r>
-        <w:rPr>
-          <w:b/>
-          <w:bCs/>
-        </w:rPr>
-        <w:t xml:space="preserve"> Load</w:t>
+        <w:t>Auto Connect On Load</w:t>
       </w:r>
       <w:r>
         <w:t xml:space="preserve"> for your device file, the connection will be started automatically when LEonard starts.</w:t>
@@ -2680,13 +2737,7 @@
     </w:p>
     <w:p>
       <w:r>
-        <w:t xml:space="preserve">Special status annunciators appear when a </w:t>
-      </w:r>
-      <w:r>
-        <w:t>Gocator</w:t>
-      </w:r>
-      <w:r>
-        <w:t xml:space="preserve"> is in communication with LEonard. These are</w:t>
+        <w:t>Special status annunciators appear when a Gocator is in communication with LEonard. These are</w:t>
       </w:r>
       <w:r>
         <w:t xml:space="preserve"> shown below.</w:t>
@@ -2948,28 +2999,14 @@
         <w:rPr>
           <w:rStyle w:val="CodeChar"/>
         </w:rPr>
-        <w:t>gocator_</w:t>
-      </w:r>
-      <w:proofErr w:type="gramStart"/>
+        <w:t>gocator_trigger</w:t>
+      </w:r>
+      <w:proofErr w:type="spellEnd"/>
       <w:r>
         <w:rPr>
           <w:rStyle w:val="CodeChar"/>
         </w:rPr>
-        <w:t>trigger</w:t>
-      </w:r>
-      <w:proofErr w:type="spellEnd"/>
-      <w:r>
-        <w:rPr>
-          <w:rStyle w:val="CodeChar"/>
-        </w:rPr>
-        <w:t>(</w:t>
-      </w:r>
-      <w:proofErr w:type="gramEnd"/>
-      <w:r>
-        <w:rPr>
-          <w:rStyle w:val="CodeChar"/>
-        </w:rPr>
-        <w:t>…)</w:t>
+        <w:t>(…)</w:t>
       </w:r>
       <w:r>
         <w:rPr>
@@ -3033,7 +3070,7 @@
           <w:szCs w:val="32"/>
         </w:rPr>
       </w:pPr>
-      <w:bookmarkStart w:id="10" w:name="_Toc119231747"/>
+      <w:bookmarkStart w:id="11" w:name="_Toc119231747"/>
       <w:r>
         <w:br w:type="page"/>
       </w:r>
@@ -3046,7 +3083,7 @@
         <w:lastRenderedPageBreak/>
         <w:t>Using the Accelerator</w:t>
       </w:r>
-      <w:bookmarkEnd w:id="10"/>
+      <w:bookmarkEnd w:id="11"/>
     </w:p>
     <w:p>
       <w:r>
@@ -3172,7 +3209,7 @@
           <w:szCs w:val="40"/>
         </w:rPr>
       </w:pPr>
-      <w:bookmarkStart w:id="11" w:name="_Toc119231748"/>
+      <w:bookmarkStart w:id="12" w:name="_Toc119231748"/>
       <w:r>
         <w:br w:type="page"/>
       </w:r>
@@ -3185,7 +3222,7 @@
         <w:lastRenderedPageBreak/>
         <w:t>Your Gocator Job</w:t>
       </w:r>
-      <w:bookmarkEnd w:id="11"/>
+      <w:bookmarkEnd w:id="12"/>
     </w:p>
     <w:p>
       <w:r>
@@ -3199,41 +3236,33 @@
         <w:rPr>
           <w:rStyle w:val="CodeChar"/>
         </w:rPr>
-        <w:t>gocator_</w:t>
-      </w:r>
-      <w:proofErr w:type="gramStart"/>
+        <w:t>gocator_trigger</w:t>
+      </w:r>
+      <w:proofErr w:type="spellEnd"/>
       <w:r>
         <w:rPr>
           <w:rStyle w:val="CodeChar"/>
         </w:rPr>
-        <w:t>trigger</w:t>
-      </w:r>
-      <w:proofErr w:type="spellEnd"/>
+        <w:t>(</w:t>
+      </w:r>
       <w:r>
         <w:rPr>
           <w:rStyle w:val="CodeChar"/>
         </w:rPr>
-        <w:t>(</w:t>
-      </w:r>
-      <w:proofErr w:type="gramEnd"/>
+        <w:t xml:space="preserve">int </w:t>
+      </w:r>
+      <w:proofErr w:type="spellStart"/>
       <w:r>
         <w:rPr>
           <w:rStyle w:val="CodeChar"/>
         </w:rPr>
-        <w:t xml:space="preserve">int </w:t>
-      </w:r>
-      <w:proofErr w:type="spellStart"/>
+        <w:t>pre_delay_ms</w:t>
+      </w:r>
+      <w:proofErr w:type="spellEnd"/>
       <w:r>
         <w:rPr>
           <w:rStyle w:val="CodeChar"/>
         </w:rPr>
-        <w:t>pre_delay_ms</w:t>
-      </w:r>
-      <w:proofErr w:type="spellEnd"/>
-      <w:r>
-        <w:rPr>
-          <w:rStyle w:val="CodeChar"/>
-        </w:rPr>
         <w:t>)</w:t>
       </w:r>
       <w:r>
@@ -3243,7 +3272,7 @@
         <w:t>sends the “trigger” command to the Gocator which runs whatever job you have loaded.</w:t>
       </w:r>
     </w:p>
-    <w:bookmarkEnd w:id="8"/>
+    <w:bookmarkEnd w:id="9"/>
     <w:p/>
     <w:p>
       <w:r>
@@ -3551,15 +3580,7 @@
       </w:r>
       <w:proofErr w:type="spellEnd"/>
       <w:r>
-        <w:t>=%</w:t>
-      </w:r>
-      <w:proofErr w:type="gramStart"/>
-      <w:r>
-        <w:t>decision[</w:t>
-      </w:r>
-      <w:proofErr w:type="gramEnd"/>
-      <w:r>
-        <w:t>100]</w:t>
+        <w:t>=%decision[100]</w:t>
       </w:r>
     </w:p>
     <w:p>
@@ -3573,15 +3594,7 @@
       </w:r>
       <w:proofErr w:type="spellEnd"/>
       <w:r>
-        <w:t>=%</w:t>
-      </w:r>
-      <w:proofErr w:type="gramStart"/>
-      <w:r>
-        <w:t>decision[</w:t>
-      </w:r>
-      <w:proofErr w:type="gramEnd"/>
-      <w:r>
-        <w:t>200]</w:t>
+        <w:t>=%decision[200]</w:t>
       </w:r>
     </w:p>
     <w:p>
@@ -3595,15 +3608,7 @@
       </w:r>
       <w:proofErr w:type="spellEnd"/>
       <w:r>
-        <w:t>=%</w:t>
-      </w:r>
-      <w:proofErr w:type="gramStart"/>
-      <w:r>
-        <w:t>value[</w:t>
-      </w:r>
-      <w:proofErr w:type="gramEnd"/>
-      <w:r>
-        <w:t>100]</w:t>
+        <w:t>=%value[100]</w:t>
       </w:r>
     </w:p>
     <w:p>
@@ -3617,15 +3622,7 @@
       </w:r>
       <w:proofErr w:type="spellEnd"/>
       <w:r>
-        <w:t>=%</w:t>
-      </w:r>
-      <w:proofErr w:type="gramStart"/>
-      <w:r>
-        <w:t>value[</w:t>
-      </w:r>
-      <w:proofErr w:type="gramEnd"/>
-      <w:r>
-        <w:t>101]</w:t>
+        <w:t>=%value[101]</w:t>
       </w:r>
     </w:p>
     <w:p>
@@ -3639,15 +3636,7 @@
       </w:r>
       <w:proofErr w:type="spellEnd"/>
       <w:r>
-        <w:t>=%</w:t>
-      </w:r>
-      <w:proofErr w:type="gramStart"/>
-      <w:r>
-        <w:t>value[</w:t>
-      </w:r>
-      <w:proofErr w:type="gramEnd"/>
-      <w:r>
-        <w:t>102]</w:t>
+        <w:t>=%value[102]</w:t>
       </w:r>
     </w:p>
     <w:p>
@@ -3661,15 +3650,7 @@
       </w:r>
       <w:proofErr w:type="spellEnd"/>
       <w:r>
-        <w:t>=%</w:t>
-      </w:r>
-      <w:proofErr w:type="gramStart"/>
-      <w:r>
-        <w:t>value[</w:t>
-      </w:r>
-      <w:proofErr w:type="gramEnd"/>
-      <w:r>
-        <w:t>103]</w:t>
+        <w:t>=%value[103]</w:t>
       </w:r>
     </w:p>
     <w:p>
@@ -3683,15 +3664,7 @@
       </w:r>
       <w:proofErr w:type="spellEnd"/>
       <w:r>
-        <w:t>=%</w:t>
-      </w:r>
-      <w:proofErr w:type="gramStart"/>
-      <w:r>
-        <w:t>value[</w:t>
-      </w:r>
-      <w:proofErr w:type="gramEnd"/>
-      <w:r>
-        <w:t>104]</w:t>
+        <w:t>=%value[104]</w:t>
       </w:r>
     </w:p>
     <w:p>
@@ -3705,15 +3678,7 @@
       </w:r>
       <w:proofErr w:type="spellEnd"/>
       <w:r>
-        <w:t>=%</w:t>
-      </w:r>
-      <w:proofErr w:type="gramStart"/>
-      <w:r>
-        <w:t>value[</w:t>
-      </w:r>
-      <w:proofErr w:type="gramEnd"/>
-      <w:r>
-        <w:t>105]</w:t>
+        <w:t>=%value[105]</w:t>
       </w:r>
     </w:p>
     <w:p>
@@ -3727,15 +3692,7 @@
       </w:r>
       <w:proofErr w:type="spellEnd"/>
       <w:r>
-        <w:t>=%</w:t>
-      </w:r>
-      <w:proofErr w:type="gramStart"/>
-      <w:r>
-        <w:t>value[</w:t>
-      </w:r>
-      <w:proofErr w:type="gramEnd"/>
-      <w:r>
-        <w:t>106]</w:t>
+        <w:t>=%value[106]</w:t>
       </w:r>
     </w:p>
     <w:p>
@@ -3749,15 +3706,7 @@
       </w:r>
       <w:proofErr w:type="spellEnd"/>
       <w:r>
-        <w:t>=%</w:t>
-      </w:r>
-      <w:proofErr w:type="gramStart"/>
-      <w:r>
-        <w:t>value[</w:t>
-      </w:r>
-      <w:proofErr w:type="gramEnd"/>
-      <w:r>
-        <w:t>107]</w:t>
+        <w:t>=%value[107]</w:t>
       </w:r>
     </w:p>
     <w:p>
@@ -3771,15 +3720,7 @@
       </w:r>
       <w:proofErr w:type="spellEnd"/>
       <w:r>
-        <w:t>=%</w:t>
-      </w:r>
-      <w:proofErr w:type="gramStart"/>
-      <w:r>
-        <w:t>value[</w:t>
-      </w:r>
-      <w:proofErr w:type="gramEnd"/>
-      <w:r>
-        <w:t>108]</w:t>
+        <w:t>=%value[108]</w:t>
       </w:r>
     </w:p>
     <w:p>
@@ -3793,15 +3734,7 @@
       </w:r>
       <w:proofErr w:type="spellEnd"/>
       <w:r>
-        <w:t>=%</w:t>
-      </w:r>
-      <w:proofErr w:type="gramStart"/>
-      <w:r>
-        <w:t>value[</w:t>
-      </w:r>
-      <w:proofErr w:type="gramEnd"/>
-      <w:r>
-        <w:t>109]</w:t>
+        <w:t>=%value[109]</w:t>
       </w:r>
     </w:p>
     <w:p>
@@ -3815,15 +3748,7 @@
       </w:r>
       <w:proofErr w:type="spellEnd"/>
       <w:r>
-        <w:t>=%</w:t>
-      </w:r>
-      <w:proofErr w:type="gramStart"/>
-      <w:r>
-        <w:t>value[</w:t>
-      </w:r>
-      <w:proofErr w:type="gramEnd"/>
-      <w:r>
-        <w:t>110]</w:t>
+        <w:t>=%value[110]</w:t>
       </w:r>
     </w:p>
     <w:p>
@@ -3837,15 +3762,7 @@
       </w:r>
       <w:proofErr w:type="spellEnd"/>
       <w:r>
-        <w:t>=%</w:t>
-      </w:r>
-      <w:proofErr w:type="gramStart"/>
-      <w:r>
-        <w:t>value[</w:t>
-      </w:r>
-      <w:proofErr w:type="gramEnd"/>
-      <w:r>
-        <w:t>111]</w:t>
+        <w:t>=%value[111]</w:t>
       </w:r>
     </w:p>
     <w:p>
@@ -3859,15 +3776,7 @@
       </w:r>
       <w:proofErr w:type="spellEnd"/>
       <w:r>
-        <w:t>=%</w:t>
-      </w:r>
-      <w:proofErr w:type="gramStart"/>
-      <w:r>
-        <w:t>value[</w:t>
-      </w:r>
-      <w:proofErr w:type="gramEnd"/>
-      <w:r>
-        <w:t>200]</w:t>
+        <w:t>=%value[200]</w:t>
       </w:r>
     </w:p>
     <w:p>
@@ -3881,15 +3790,7 @@
       </w:r>
       <w:proofErr w:type="spellEnd"/>
       <w:r>
-        <w:t>=%</w:t>
-      </w:r>
-      <w:proofErr w:type="gramStart"/>
-      <w:r>
-        <w:t>value[</w:t>
-      </w:r>
-      <w:proofErr w:type="gramEnd"/>
-      <w:r>
-        <w:t>201]</w:t>
+        <w:t>=%value[201]</w:t>
       </w:r>
     </w:p>
     <w:p>
@@ -3903,15 +3804,7 @@
       </w:r>
       <w:proofErr w:type="spellEnd"/>
       <w:r>
-        <w:t>=%</w:t>
-      </w:r>
-      <w:proofErr w:type="gramStart"/>
-      <w:r>
-        <w:t>value[</w:t>
-      </w:r>
-      <w:proofErr w:type="gramEnd"/>
-      <w:r>
-        <w:t>202]</w:t>
+        <w:t>=%value[202]</w:t>
       </w:r>
     </w:p>
     <w:p>
@@ -3925,15 +3818,7 @@
       </w:r>
       <w:proofErr w:type="spellEnd"/>
       <w:r>
-        <w:t>=%</w:t>
-      </w:r>
-      <w:proofErr w:type="gramStart"/>
-      <w:r>
-        <w:t>value[</w:t>
-      </w:r>
-      <w:proofErr w:type="gramEnd"/>
-      <w:r>
-        <w:t>203]</w:t>
+        <w:t>=%value[203]</w:t>
       </w:r>
     </w:p>
     <w:p>
@@ -3947,15 +3832,7 @@
       </w:r>
       <w:proofErr w:type="spellEnd"/>
       <w:r>
-        <w:t>=%</w:t>
-      </w:r>
-      <w:proofErr w:type="gramStart"/>
-      <w:r>
-        <w:t>value[</w:t>
-      </w:r>
-      <w:proofErr w:type="gramEnd"/>
-      <w:r>
-        <w:t>300]</w:t>
+        <w:t>=%value[300]</w:t>
       </w:r>
     </w:p>
     <w:p>
@@ -3969,15 +3846,7 @@
       </w:r>
       <w:proofErr w:type="spellEnd"/>
       <w:r>
-        <w:t>=%</w:t>
-      </w:r>
-      <w:proofErr w:type="gramStart"/>
-      <w:r>
-        <w:t>value[</w:t>
-      </w:r>
-      <w:proofErr w:type="gramEnd"/>
-      <w:r>
-        <w:t>301]</w:t>
+        <w:t>=%value[301]</w:t>
       </w:r>
     </w:p>
     <w:p>
@@ -3992,15 +3861,7 @@
       </w:r>
       <w:proofErr w:type="spellEnd"/>
       <w:r>
-        <w:t>=%</w:t>
-      </w:r>
-      <w:proofErr w:type="gramStart"/>
-      <w:r>
-        <w:t>value[</w:t>
-      </w:r>
-      <w:proofErr w:type="gramEnd"/>
-      <w:r>
-        <w:t>302]</w:t>
+        <w:t>=%value[302]</w:t>
       </w:r>
     </w:p>
     <w:p>
@@ -4014,15 +3875,7 @@
       </w:r>
       <w:proofErr w:type="spellEnd"/>
       <w:r>
-        <w:t>=%</w:t>
-      </w:r>
-      <w:proofErr w:type="gramStart"/>
-      <w:r>
-        <w:t>value[</w:t>
-      </w:r>
-      <w:proofErr w:type="gramEnd"/>
-      <w:r>
-        <w:t>303]</w:t>
+        <w:t>=%value[303]</w:t>
       </w:r>
     </w:p>
     <w:p>
@@ -4108,11 +3961,11 @@
       <w:pPr>
         <w:pStyle w:val="Heading1"/>
       </w:pPr>
-      <w:bookmarkStart w:id="12" w:name="_Toc119231749"/>
+      <w:bookmarkStart w:id="13" w:name="_Toc119231749"/>
       <w:r>
         <w:t>Using the Results in LEonard</w:t>
       </w:r>
-      <w:bookmarkEnd w:id="12"/>
+      <w:bookmarkEnd w:id="13"/>
     </w:p>
     <w:p>
       <w:r>
@@ -4148,15 +4001,7 @@
         <w:t>LEonardRoot/Code/Lib/leGocatorSupport.py</w:t>
       </w:r>
       <w:r>
-        <w:t xml:space="preserve"> to see how custom functions can be used to feed robot motion commands back </w:t>
-      </w:r>
-      <w:proofErr w:type="gramStart"/>
-      <w:r>
-        <w:t>as a result of</w:t>
-      </w:r>
-      <w:proofErr w:type="gramEnd"/>
-      <w:r>
-        <w:t xml:space="preserve"> measurements.</w:t>
+        <w:t xml:space="preserve"> to see how custom functions can be used to feed robot motion commands back as a result of measurements.</w:t>
       </w:r>
     </w:p>
     <w:p/>
@@ -4181,7 +4026,7 @@
           <w:szCs w:val="40"/>
         </w:rPr>
       </w:pPr>
-      <w:bookmarkStart w:id="13" w:name="_Toc119228013"/>
+      <w:bookmarkStart w:id="14" w:name="_Toc119228013"/>
       <w:r>
         <w:br w:type="page"/>
       </w:r>
@@ -4190,7 +4035,7 @@
       <w:pPr>
         <w:pStyle w:val="Heading1"/>
       </w:pPr>
-      <w:bookmarkStart w:id="14" w:name="_Toc119231750"/>
+      <w:bookmarkStart w:id="15" w:name="_Toc119231750"/>
       <w:proofErr w:type="spellStart"/>
       <w:r>
         <w:lastRenderedPageBreak/>
@@ -4200,8 +4045,8 @@
       <w:r>
         <w:t xml:space="preserve"> Library for LMI Gocator</w:t>
       </w:r>
-      <w:bookmarkEnd w:id="13"/>
       <w:bookmarkEnd w:id="14"/>
+      <w:bookmarkEnd w:id="15"/>
     </w:p>
     <w:p>
       <w:r>
@@ -4253,14 +4098,14 @@
       <w:pPr>
         <w:pStyle w:val="Heading2"/>
       </w:pPr>
-      <w:bookmarkStart w:id="15" w:name="_Toc119228014"/>
-      <w:bookmarkStart w:id="16" w:name="_Toc119231751"/>
+      <w:bookmarkStart w:id="16" w:name="_Toc119228014"/>
+      <w:bookmarkStart w:id="17" w:name="_Toc119231751"/>
       <w:proofErr w:type="spellStart"/>
       <w:r>
         <w:t>LElib.LMI.gocator</w:t>
       </w:r>
-      <w:bookmarkEnd w:id="15"/>
       <w:bookmarkEnd w:id="16"/>
+      <w:bookmarkEnd w:id="17"/>
       <w:proofErr w:type="spellEnd"/>
     </w:p>
     <w:p>
@@ -4284,26 +4129,18 @@
       <w:pPr>
         <w:pStyle w:val="Heading4"/>
       </w:pPr>
-      <w:bookmarkStart w:id="17" w:name="_Toc119228015"/>
-      <w:bookmarkStart w:id="18" w:name="_Toc119231752"/>
-      <w:proofErr w:type="spellStart"/>
-      <w:r>
-        <w:t>gocator_</w:t>
-      </w:r>
-      <w:proofErr w:type="gramStart"/>
-      <w:r>
-        <w:t>send</w:t>
-      </w:r>
-      <w:proofErr w:type="spellEnd"/>
-      <w:r>
-        <w:t>(</w:t>
-      </w:r>
-      <w:proofErr w:type="gramEnd"/>
-      <w:r>
-        <w:t>string message)</w:t>
-      </w:r>
-      <w:bookmarkEnd w:id="17"/>
+      <w:bookmarkStart w:id="18" w:name="_Toc119228015"/>
+      <w:bookmarkStart w:id="19" w:name="_Toc119231752"/>
+      <w:proofErr w:type="spellStart"/>
+      <w:r>
+        <w:t>gocator_send</w:t>
+      </w:r>
+      <w:proofErr w:type="spellEnd"/>
+      <w:r>
+        <w:t>(string message)</w:t>
+      </w:r>
       <w:bookmarkEnd w:id="18"/>
+      <w:bookmarkEnd w:id="19"/>
       <w:r>
         <w:t xml:space="preserve"> </w:t>
       </w:r>
@@ -4341,72 +4178,64 @@
       <w:pPr>
         <w:pStyle w:val="Heading4"/>
       </w:pPr>
-      <w:bookmarkStart w:id="19" w:name="_Toc119228016"/>
-      <w:bookmarkStart w:id="20" w:name="_Toc119231753"/>
-      <w:proofErr w:type="spellStart"/>
-      <w:r>
-        <w:t>gocator_</w:t>
-      </w:r>
-      <w:proofErr w:type="gramStart"/>
-      <w:r>
+      <w:bookmarkStart w:id="20" w:name="_Toc119228016"/>
+      <w:bookmarkStart w:id="21" w:name="_Toc119231753"/>
+      <w:proofErr w:type="spellStart"/>
+      <w:r>
+        <w:t>gocator_trigger</w:t>
+      </w:r>
+      <w:proofErr w:type="spellEnd"/>
+      <w:r>
+        <w:t xml:space="preserve">(int </w:t>
+      </w:r>
+      <w:proofErr w:type="spellStart"/>
+      <w:r>
+        <w:t>pre_delay_ms</w:t>
+      </w:r>
+      <w:proofErr w:type="spellEnd"/>
+      <w:r>
+        <w:t>)</w:t>
+      </w:r>
+      <w:bookmarkEnd w:id="20"/>
+      <w:bookmarkEnd w:id="21"/>
+      <w:r>
+        <w:fldChar w:fldCharType="begin"/>
+      </w:r>
+      <w:r>
+        <w:instrText>XE "LElib.LMI.Gocator:</w:instrText>
+      </w:r>
+      <w:r>
+        <w:instrText xml:space="preserve"> </w:instrText>
+      </w:r>
+      <w:r>
+        <w:instrText>gocator_trigger"</w:instrText>
+      </w:r>
+      <w:r>
+        <w:fldChar w:fldCharType="end"/>
+      </w:r>
+    </w:p>
+    <w:p>
+      <w:r>
+        <w:t xml:space="preserve">Sends the command </w:t>
+      </w:r>
+      <w:r>
+        <w:rPr>
+          <w:rStyle w:val="CodeChar"/>
+        </w:rPr>
         <w:t>trigger</w:t>
       </w:r>
-      <w:proofErr w:type="spellEnd"/>
-      <w:r>
-        <w:t>(</w:t>
-      </w:r>
-      <w:proofErr w:type="gramEnd"/>
-      <w:r>
-        <w:t xml:space="preserve">int </w:t>
-      </w:r>
-      <w:proofErr w:type="spellStart"/>
-      <w:r>
+      <w:r>
+        <w:t xml:space="preserve"> to the currently selected LMI Gocator. Delays for </w:t>
+      </w:r>
+      <w:proofErr w:type="spellStart"/>
+      <w:r>
+        <w:rPr>
+          <w:rStyle w:val="CodeChar"/>
+        </w:rPr>
         <w:t>pre_delay_ms</w:t>
       </w:r>
       <w:proofErr w:type="spellEnd"/>
       <w:r>
-        <w:t>)</w:t>
-      </w:r>
-      <w:bookmarkEnd w:id="19"/>
-      <w:bookmarkEnd w:id="20"/>
-      <w:r>
-        <w:fldChar w:fldCharType="begin"/>
-      </w:r>
-      <w:r>
-        <w:instrText>XE "LElib.LMI.Gocator:</w:instrText>
-      </w:r>
-      <w:r>
-        <w:instrText xml:space="preserve"> </w:instrText>
-      </w:r>
-      <w:r>
-        <w:instrText>gocator_trigger"</w:instrText>
-      </w:r>
-      <w:r>
-        <w:fldChar w:fldCharType="end"/>
-      </w:r>
-    </w:p>
-    <w:p>
-      <w:r>
-        <w:t xml:space="preserve">Sends the command </w:t>
-      </w:r>
-      <w:r>
-        <w:rPr>
-          <w:rStyle w:val="CodeChar"/>
-        </w:rPr>
-        <w:t>trigger</w:t>
-      </w:r>
-      <w:r>
-        <w:t xml:space="preserve"> to the currently selected LMI Gocator. Delays for </w:t>
-      </w:r>
-      <w:proofErr w:type="spellStart"/>
-      <w:r>
-        <w:rPr>
-          <w:rStyle w:val="CodeChar"/>
-        </w:rPr>
-        <w:t>pre_delay_ms</w:t>
-      </w:r>
-      <w:proofErr w:type="spellEnd"/>
-      <w:r>
         <w:t xml:space="preserve"> milliseconds prior to sending the trigger to allow specification of robot mechanical settling time.</w:t>
       </w:r>
     </w:p>
@@ -4414,26 +4243,18 @@
       <w:pPr>
         <w:pStyle w:val="Heading4"/>
       </w:pPr>
-      <w:bookmarkStart w:id="21" w:name="_Toc119228017"/>
-      <w:bookmarkStart w:id="22" w:name="_Toc119231754"/>
-      <w:proofErr w:type="spellStart"/>
-      <w:r>
-        <w:t>gocator_</w:t>
-      </w:r>
-      <w:proofErr w:type="gramStart"/>
-      <w:r>
-        <w:t>adjust</w:t>
-      </w:r>
-      <w:proofErr w:type="spellEnd"/>
-      <w:r>
-        <w:t>(</w:t>
-      </w:r>
-      <w:proofErr w:type="gramEnd"/>
-      <w:r>
-        <w:t>int version)</w:t>
-      </w:r>
-      <w:bookmarkEnd w:id="21"/>
+      <w:bookmarkStart w:id="22" w:name="_Toc119228017"/>
+      <w:bookmarkStart w:id="23" w:name="_Toc119231754"/>
+      <w:proofErr w:type="spellStart"/>
+      <w:r>
+        <w:t>gocator_adjust</w:t>
+      </w:r>
+      <w:proofErr w:type="spellEnd"/>
+      <w:r>
+        <w:t>(int version)</w:t>
+      </w:r>
       <w:bookmarkEnd w:id="22"/>
+      <w:bookmarkEnd w:id="23"/>
       <w:r>
         <w:fldChar w:fldCharType="begin"/>
       </w:r>
@@ -4889,23 +4710,15 @@
       <w:pPr>
         <w:pStyle w:val="Heading4"/>
       </w:pPr>
-      <w:bookmarkStart w:id="23" w:name="_Toc119228018"/>
-      <w:bookmarkStart w:id="24" w:name="_Toc119231755"/>
-      <w:proofErr w:type="spellStart"/>
-      <w:r>
-        <w:t>gocator_write_</w:t>
-      </w:r>
-      <w:proofErr w:type="gramStart"/>
-      <w:r>
-        <w:t>data</w:t>
-      </w:r>
-      <w:proofErr w:type="spellEnd"/>
-      <w:r>
-        <w:t>(</w:t>
-      </w:r>
-      <w:proofErr w:type="gramEnd"/>
-      <w:r>
-        <w:t xml:space="preserve">string filename, string </w:t>
+      <w:bookmarkStart w:id="24" w:name="_Toc119228018"/>
+      <w:bookmarkStart w:id="25" w:name="_Toc119231755"/>
+      <w:proofErr w:type="spellStart"/>
+      <w:r>
+        <w:t>gocator_write_data</w:t>
+      </w:r>
+      <w:proofErr w:type="spellEnd"/>
+      <w:r>
+        <w:t xml:space="preserve">(string filename, string </w:t>
       </w:r>
       <w:proofErr w:type="spellStart"/>
       <w:r>
@@ -4915,8 +4728,8 @@
       <w:r>
         <w:t>)</w:t>
       </w:r>
-      <w:bookmarkEnd w:id="23"/>
       <w:bookmarkEnd w:id="24"/>
+      <w:bookmarkEnd w:id="25"/>
       <w:r>
         <w:t xml:space="preserve"> </w:t>
       </w:r>
@@ -4938,15 +4751,7 @@
     </w:p>
     <w:p>
       <w:r>
-        <w:t xml:space="preserve">This </w:t>
-      </w:r>
-      <w:proofErr w:type="gramStart"/>
-      <w:r>
-        <w:t>built in</w:t>
-      </w:r>
-      <w:proofErr w:type="gramEnd"/>
-      <w:r>
-        <w:t xml:space="preserve"> fixed routine write the standard Gocator alignment variables to a file. The CSV file created has a timestamp, an optional tag name, and a copy of all the variables returned by the standard Gocator application.</w:t>
+        <w:t>This built in fixed routine write the standard Gocator alignment variables to a file. The CSV file created has a timestamp, an optional tag name, and a copy of all the variables returned by the standard Gocator application.</w:t>
       </w:r>
     </w:p>
     <w:p/>
@@ -4994,117 +4799,67 @@
           <w:lang w:val="en-US"/>
         </w:rPr>
       </w:pPr>
-      <w:proofErr w:type="gramStart"/>
       <w:r>
         <w:rPr>
           <w:lang w:val="en-US"/>
         </w:rPr>
-        <w:t>,,,</w:t>
-      </w:r>
-      <w:proofErr w:type="gramEnd"/>
-      <w:r>
+        <w:t>,,,in,in,in,in,in,in,deg,deg,deg,in,deg,deg,,in,in,in,in,deg,deg,in,in</w:t>
+      </w:r>
+    </w:p>
+    <w:p>
+      <w:pPr>
+        <w:pStyle w:val="Code"/>
         <w:rPr>
           <w:lang w:val="en-US"/>
         </w:rPr>
-        <w:t>in,in,in,in,in,in,deg,deg,deg,in,deg,deg,,in,in,in,in,deg,deg,in,in</w:t>
-      </w:r>
-    </w:p>
-    <w:p>
-      <w:pPr>
-        <w:pStyle w:val="Code"/>
+      </w:pPr>
+      <w:r>
         <w:rPr>
           <w:lang w:val="en-US"/>
         </w:rPr>
-      </w:pPr>
-      <w:r>
+        <w:t>2022-11-06 14:30:56,static_pose,0,-0.0448,0.2962,-0.0272,0.2635,3.1,0.7,100.5,0.9,-0.2,0.0000,2.9,99.2,0,-0.0439,0.2826,-0.0363,0.1331,-0.1,0.0,-0.0385,0.0220</w:t>
+      </w:r>
+    </w:p>
+    <w:p>
+      <w:pPr>
+        <w:pStyle w:val="Code"/>
         <w:rPr>
           <w:lang w:val="en-US"/>
         </w:rPr>
-        <w:t xml:space="preserve">2022-11-06 </w:t>
-      </w:r>
-      <w:proofErr w:type="gramStart"/>
+      </w:pPr>
       <w:r>
         <w:rPr>
           <w:lang w:val="en-US"/>
         </w:rPr>
-        <w:t>14:30:56,static</w:t>
-      </w:r>
-      <w:proofErr w:type="gramEnd"/>
-      <w:r>
+        <w:t>2022-11-06 14:47:53,static_pose,0,-0.0447,0.2961,-0.0272,0.2636,3.1,0.7,100.5,0.9,-0.2,0.0000,2.8,99.2,0,-0.0439,0.2827,-0.0363,0.1332,-0.1,0.0,-0.0386,0.0222</w:t>
+      </w:r>
+    </w:p>
+    <w:p>
+      <w:pPr>
+        <w:pStyle w:val="Code"/>
         <w:rPr>
           <w:lang w:val="en-US"/>
         </w:rPr>
-        <w:t>_pose,0,-0.0448,0.2962,-0.0272,0.2635,3.1,0.7,100.5,0.9,-0.2,0.0000,2.9,99.2,0,-0.0439,0.2826,-0.0363,0.1331,-0.1,0.0,-0.0385,0.0220</w:t>
-      </w:r>
-    </w:p>
-    <w:p>
-      <w:pPr>
-        <w:pStyle w:val="Code"/>
+      </w:pPr>
+      <w:r>
         <w:rPr>
           <w:lang w:val="en-US"/>
         </w:rPr>
-      </w:pPr>
-      <w:r>
-        <w:rPr>
-          <w:lang w:val="en-US"/>
-        </w:rPr>
-        <w:t xml:space="preserve">2022-11-06 </w:t>
-      </w:r>
-      <w:proofErr w:type="gramStart"/>
-      <w:r>
-        <w:rPr>
-          <w:lang w:val="en-US"/>
-        </w:rPr>
-        <w:t>14:47:53,static</w:t>
-      </w:r>
-      <w:proofErr w:type="gramEnd"/>
-      <w:r>
-        <w:rPr>
-          <w:lang w:val="en-US"/>
-        </w:rPr>
-        <w:t>_pose,0,-0.0447,0.2961,-0.0272,0.2636,3.1,0.7,100.5,0.9,-0.2,0.0000,2.8,99.2,0,-0.0439,0.2827,-0.0363,0.1332,-0.1,0.0,-0.0386,0.0222</w:t>
-      </w:r>
-    </w:p>
-    <w:p>
-      <w:pPr>
-        <w:pStyle w:val="Code"/>
-        <w:rPr>
-          <w:lang w:val="en-US"/>
-        </w:rPr>
-      </w:pPr>
-      <w:r>
-        <w:rPr>
-          <w:lang w:val="en-US"/>
-        </w:rPr>
-        <w:t xml:space="preserve">2022-11-06 </w:t>
-      </w:r>
-      <w:proofErr w:type="gramStart"/>
-      <w:r>
-        <w:rPr>
-          <w:lang w:val="en-US"/>
-        </w:rPr>
-        <w:t>14:47:56,static</w:t>
-      </w:r>
-      <w:proofErr w:type="gramEnd"/>
-      <w:r>
-        <w:rPr>
-          <w:lang w:val="en-US"/>
-        </w:rPr>
-        <w:t>_pose,0,-0.0447,0.2964,-0.0273,0.2635,3.1,0.7,100.5,0.9,-0.2,0.0000,2.9,99.6,0,-0.0432,0.2823,-0.0365,0.1335,-0.1,0.0,-0.0387,0.0226</w:t>
+        <w:t>2022-11-06 14:47:56,static_pose,0,-0.0447,0.2964,-0.0273,0.2635,3.1,0.7,100.5,0.9,-0.2,0.0000,2.9,99.6,0,-0.0432,0.2823,-0.0365,0.1335,-0.1,0.0,-0.0387,0.0226</w:t>
       </w:r>
     </w:p>
     <w:p>
       <w:pPr>
         <w:pStyle w:val="Heading2"/>
       </w:pPr>
-      <w:bookmarkStart w:id="25" w:name="_Toc119228019"/>
-      <w:bookmarkStart w:id="26" w:name="_Toc119231756"/>
+      <w:bookmarkStart w:id="26" w:name="_Toc119228019"/>
+      <w:bookmarkStart w:id="27" w:name="_Toc119231756"/>
       <w:r>
         <w:lastRenderedPageBreak/>
         <w:t>Python Library for Gocator</w:t>
       </w:r>
-      <w:bookmarkEnd w:id="25"/>
       <w:bookmarkEnd w:id="26"/>
+      <w:bookmarkEnd w:id="27"/>
     </w:p>
     <w:p>
       <w:r>
@@ -5124,19 +4879,11 @@
       </w:pPr>
       <w:proofErr w:type="spellStart"/>
       <w:r>
-        <w:t>exec_</w:t>
-      </w:r>
-      <w:proofErr w:type="gramStart"/>
-      <w:r>
-        <w:t>python</w:t>
-      </w:r>
-      <w:proofErr w:type="spellEnd"/>
-      <w:r>
-        <w:t>(</w:t>
-      </w:r>
-      <w:proofErr w:type="gramEnd"/>
-      <w:r>
-        <w:t>Lib/leGocatorSupport.py)</w:t>
+        <w:t>exec_python</w:t>
+      </w:r>
+      <w:proofErr w:type="spellEnd"/>
+      <w:r>
+        <w:t>(Lib/leGocatorSupport.py)</w:t>
       </w:r>
     </w:p>
     <w:p>
@@ -5146,598 +4893,462 @@
       </w:pPr>
       <w:proofErr w:type="spellStart"/>
       <w:r>
-        <w:t>using_</w:t>
-      </w:r>
-      <w:proofErr w:type="gramStart"/>
-      <w:r>
-        <w:t>python</w:t>
-      </w:r>
-      <w:proofErr w:type="spellEnd"/>
-      <w:r>
-        <w:t>(</w:t>
-      </w:r>
-      <w:proofErr w:type="gramEnd"/>
+        <w:t>using_python</w:t>
+      </w:r>
+      <w:proofErr w:type="spellEnd"/>
+      <w:r>
+        <w:t>()</w:t>
+      </w:r>
+    </w:p>
+    <w:p/>
+    <w:p>
+      <w:r>
+        <w:t>These commands are:</w:t>
+      </w:r>
+    </w:p>
+    <w:p>
+      <w:pPr>
+        <w:pStyle w:val="Code"/>
+        <w:ind w:left="720"/>
+      </w:pPr>
+      <w:proofErr w:type="spellStart"/>
+      <w:r>
+        <w:t>start_operation</w:t>
+      </w:r>
+      <w:proofErr w:type="spellEnd"/>
+      <w:r>
+        <w:t>()</w:t>
+      </w:r>
+    </w:p>
+    <w:p>
+      <w:pPr>
+        <w:pStyle w:val="Code"/>
+        <w:ind w:left="720"/>
+      </w:pPr>
+      <w:proofErr w:type="spellStart"/>
+      <w:r>
+        <w:t>end_operation</w:t>
+      </w:r>
+      <w:proofErr w:type="spellEnd"/>
+      <w:r>
+        <w:t>()</w:t>
+      </w:r>
+    </w:p>
+    <w:p>
+      <w:pPr>
+        <w:pStyle w:val="Code"/>
+        <w:ind w:left="720"/>
+      </w:pPr>
+      <w:proofErr w:type="spellStart"/>
+      <w:r>
+        <w:t>adjust_alignment</w:t>
+      </w:r>
+      <w:proofErr w:type="spellEnd"/>
+      <w:r>
+        <w:t>()</w:t>
+      </w:r>
+    </w:p>
+    <w:p>
+      <w:pPr>
+        <w:pStyle w:val="Code"/>
+        <w:ind w:left="720"/>
+      </w:pPr>
+      <w:proofErr w:type="spellStart"/>
+      <w:r>
+        <w:t>offset_to_probe</w:t>
+      </w:r>
+      <w:proofErr w:type="spellEnd"/>
+      <w:r>
+        <w:t>()</w:t>
+      </w:r>
+    </w:p>
+    <w:p>
+      <w:pPr>
+        <w:pStyle w:val="Code"/>
+        <w:ind w:left="720"/>
+      </w:pPr>
+      <w:proofErr w:type="spellStart"/>
+      <w:r>
+        <w:t>write_results</w:t>
+      </w:r>
+      <w:proofErr w:type="spellEnd"/>
+      <w:r>
+        <w:t>()</w:t>
+      </w:r>
+    </w:p>
+    <w:p/>
+    <w:p>
+      <w:pPr>
+        <w:rPr>
+          <w:rStyle w:val="CodeChar"/>
+        </w:rPr>
+      </w:pPr>
+      <w:r>
+        <w:t xml:space="preserve">Many </w:t>
+      </w:r>
+      <w:r>
+        <w:t>example</w:t>
+      </w:r>
+      <w:r>
+        <w:t xml:space="preserve"> programs using the snapshot camera for alignment are in </w:t>
+      </w:r>
+      <w:r>
+        <w:rPr>
+          <w:rStyle w:val="CodeChar"/>
+        </w:rPr>
+        <w:t>LEonardRoot/Code/Examples/Gocator</w:t>
+      </w:r>
+      <w:r>
+        <w:rPr>
+          <w:rStyle w:val="CodeChar"/>
+        </w:rPr>
+        <w:t>.</w:t>
+      </w:r>
+    </w:p>
+    <w:p>
+      <w:pPr>
+        <w:pStyle w:val="Heading4"/>
+      </w:pPr>
+      <w:bookmarkStart w:id="28" w:name="_Toc119228020"/>
+      <w:bookmarkStart w:id="29" w:name="_Toc119231757"/>
+      <w:proofErr w:type="spellStart"/>
+      <w:r>
+        <w:t>start_operation</w:t>
+      </w:r>
+      <w:proofErr w:type="spellEnd"/>
+      <w:r>
+        <w:t>()</w:t>
+      </w:r>
+      <w:bookmarkEnd w:id="28"/>
+      <w:bookmarkEnd w:id="29"/>
+      <w:r>
+        <w:fldChar w:fldCharType="begin"/>
+      </w:r>
+      <w:r>
+        <w:instrText>XE "LElib.LMI.GocatorPython:</w:instrText>
+      </w:r>
+      <w:r>
+        <w:instrText xml:space="preserve"> </w:instrText>
+      </w:r>
+      <w:r>
+        <w:instrText>start_operation"</w:instrText>
+      </w:r>
+      <w:r>
+        <w:fldChar w:fldCharType="end"/>
+      </w:r>
+    </w:p>
+    <w:p>
+      <w:r>
+        <w:t xml:space="preserve">Just performs a movement to </w:t>
+      </w:r>
+      <w:proofErr w:type="spellStart"/>
+      <w:r>
+        <w:rPr>
+          <w:rStyle w:val="CodeChar"/>
+        </w:rPr>
+        <w:t>cp_origin</w:t>
+      </w:r>
+      <w:proofErr w:type="spellEnd"/>
+      <w:r>
+        <w:t>, a previously taught LEonard position assumed to be the start position and orientation of the part to be inspected. We tell the robot that this is part(0,0,0,0,0,0).</w:t>
+      </w:r>
+    </w:p>
+    <w:p>
+      <w:pPr>
+        <w:pStyle w:val="Code"/>
+        <w:ind w:left="720"/>
+      </w:pPr>
+      <w:r>
+        <w:t xml:space="preserve">def </w:t>
+      </w:r>
+      <w:proofErr w:type="spellStart"/>
+      <w:r>
+        <w:t>start_operation</w:t>
+      </w:r>
+      <w:proofErr w:type="spellEnd"/>
+      <w:r>
+        <w:t>():</w:t>
+      </w:r>
+    </w:p>
+    <w:p>
+      <w:pPr>
+        <w:pStyle w:val="Code"/>
+        <w:ind w:left="720"/>
+      </w:pPr>
+      <w:r>
+        <w:t xml:space="preserve">  </w:t>
+      </w:r>
+      <w:proofErr w:type="spellStart"/>
+      <w:r>
+        <w:t>move_linear</w:t>
+      </w:r>
+      <w:proofErr w:type="spellEnd"/>
+      <w:r>
+        <w:t>('</w:t>
+      </w:r>
+      <w:proofErr w:type="spellStart"/>
+      <w:r>
+        <w:t>cp_origin</w:t>
+      </w:r>
+      <w:proofErr w:type="spellEnd"/>
+      <w:r>
+        <w:t>')</w:t>
+      </w:r>
+    </w:p>
+    <w:p>
+      <w:pPr>
+        <w:pStyle w:val="Code"/>
+        <w:ind w:left="720"/>
+      </w:pPr>
+      <w:r>
+        <w:t xml:space="preserve">  </w:t>
+      </w:r>
+      <w:proofErr w:type="spellStart"/>
+      <w:r>
+        <w:t>movel_rel_set_part_origin_here</w:t>
+      </w:r>
+      <w:proofErr w:type="spellEnd"/>
+      <w:r>
+        <w:t>()</w:t>
+      </w:r>
+    </w:p>
+    <w:p>
+      <w:pPr>
+        <w:pStyle w:val="Heading4"/>
+      </w:pPr>
+      <w:bookmarkStart w:id="30" w:name="_Toc119228021"/>
+      <w:bookmarkStart w:id="31" w:name="_Toc119231758"/>
+      <w:proofErr w:type="spellStart"/>
+      <w:r>
+        <w:t>end_operation</w:t>
+      </w:r>
+      <w:proofErr w:type="spellEnd"/>
+      <w:r>
+        <w:t>()</w:t>
+      </w:r>
+      <w:bookmarkEnd w:id="30"/>
+      <w:bookmarkEnd w:id="31"/>
+      <w:r>
+        <w:fldChar w:fldCharType="begin"/>
+      </w:r>
+      <w:r>
+        <w:instrText>XE "LElib.LMI.GocatorPython:</w:instrText>
+      </w:r>
+      <w:r>
+        <w:instrText xml:space="preserve"> </w:instrText>
+      </w:r>
+      <w:r>
+        <w:instrText>end_operation"</w:instrText>
+      </w:r>
+      <w:r>
+        <w:fldChar w:fldCharType="end"/>
+      </w:r>
+    </w:p>
+    <w:p>
+      <w:r>
+        <w:t xml:space="preserve">Just moves back to the </w:t>
+      </w:r>
+      <w:proofErr w:type="spellStart"/>
+      <w:r>
+        <w:rPr>
+          <w:rStyle w:val="CodeChar"/>
+        </w:rPr>
+        <w:t>cp_origin</w:t>
+      </w:r>
+      <w:proofErr w:type="spellEnd"/>
+      <w:r>
+        <w:t xml:space="preserve"> home position.</w:t>
+      </w:r>
+    </w:p>
+    <w:p>
+      <w:pPr>
+        <w:pStyle w:val="Code"/>
+        <w:ind w:left="720"/>
+      </w:pPr>
+      <w:r>
+        <w:t xml:space="preserve">def </w:t>
+      </w:r>
+      <w:proofErr w:type="spellStart"/>
+      <w:r>
+        <w:t>end_operation</w:t>
+      </w:r>
+      <w:proofErr w:type="spellEnd"/>
+      <w:r>
+        <w:t>():</w:t>
+      </w:r>
+    </w:p>
+    <w:p>
+      <w:pPr>
+        <w:pStyle w:val="Code"/>
+        <w:ind w:left="720"/>
+      </w:pPr>
+      <w:r>
+        <w:t xml:space="preserve">  </w:t>
+      </w:r>
+      <w:proofErr w:type="spellStart"/>
+      <w:r>
+        <w:t>move_linear</w:t>
+      </w:r>
+      <w:proofErr w:type="spellEnd"/>
+      <w:r>
+        <w:t>('</w:t>
+      </w:r>
+      <w:proofErr w:type="spellStart"/>
+      <w:r>
+        <w:t>cp_origin</w:t>
+      </w:r>
+      <w:proofErr w:type="spellEnd"/>
+      <w:r>
+        <w:t>')</w:t>
+      </w:r>
+    </w:p>
+    <w:p>
+      <w:pPr>
+        <w:pStyle w:val="Heading4"/>
+      </w:pPr>
+      <w:bookmarkStart w:id="32" w:name="_Toc119228022"/>
+      <w:bookmarkStart w:id="33" w:name="_Toc119231759"/>
+      <w:proofErr w:type="spellStart"/>
+      <w:r>
+        <w:t>adjust_alignment</w:t>
+      </w:r>
+      <w:proofErr w:type="spellEnd"/>
+      <w:r>
+        <w:t>(int version)</w:t>
+      </w:r>
+      <w:bookmarkEnd w:id="32"/>
+      <w:bookmarkEnd w:id="33"/>
+      <w:r>
+        <w:t xml:space="preserve"> </w:t>
+      </w:r>
+      <w:r>
+        <w:fldChar w:fldCharType="begin"/>
+      </w:r>
+      <w:r>
+        <w:instrText>XE "LElib.LMI.GocatorPython: adjust_alignment"</w:instrText>
+      </w:r>
+      <w:r>
+        <w:fldChar w:fldCharType="end"/>
+      </w:r>
+    </w:p>
+    <w:p>
+      <w:r>
+        <w:t xml:space="preserve">Identical in performance to </w:t>
+      </w:r>
+      <w:proofErr w:type="spellStart"/>
+      <w:r>
+        <w:rPr>
+          <w:rStyle w:val="CodeChar"/>
+        </w:rPr>
+        <w:t>gocator_</w:t>
+      </w:r>
+      <w:r>
+        <w:rPr>
+          <w:rStyle w:val="CodeChar"/>
+        </w:rPr>
+        <w:t>adjust</w:t>
+      </w:r>
+      <w:proofErr w:type="spellEnd"/>
+      <w:r>
+        <w:t>. Feel free to copy and modify!</w:t>
+      </w:r>
+    </w:p>
+    <w:p>
+      <w:pPr>
+        <w:pStyle w:val="Heading4"/>
+      </w:pPr>
+      <w:bookmarkStart w:id="34" w:name="_Toc119228023"/>
+      <w:bookmarkStart w:id="35" w:name="_Toc119231760"/>
+      <w:proofErr w:type="spellStart"/>
+      <w:r>
+        <w:t>offset_to_probe</w:t>
+      </w:r>
+      <w:proofErr w:type="spellEnd"/>
+      <w:r>
+        <w:t>()</w:t>
+      </w:r>
+      <w:bookmarkEnd w:id="34"/>
+      <w:bookmarkEnd w:id="35"/>
+      <w:r>
+        <w:fldChar w:fldCharType="begin"/>
+      </w:r>
+      <w:r>
+        <w:instrText>XE "LElib.LMI.GocatorPython:</w:instrText>
+      </w:r>
+      <w:r>
+        <w:instrText xml:space="preserve"> </w:instrText>
+      </w:r>
+      <w:r>
+        <w:instrText>offset_to_probe"</w:instrText>
+      </w:r>
+      <w:r>
+        <w:fldChar w:fldCharType="end"/>
+      </w:r>
+    </w:p>
+    <w:p>
+      <w:r>
+        <w:t>A demo routine that simply moves the robot in part coordinates the distance assumed from the Gocator 0,0,0 to the tip of the tool.</w:t>
+      </w:r>
+    </w:p>
+    <w:p>
+      <w:pPr>
+        <w:pStyle w:val="Code"/>
+        <w:ind w:left="720"/>
+      </w:pPr>
+      <w:r>
+        <w:t xml:space="preserve">def </w:t>
+      </w:r>
+      <w:proofErr w:type="spellStart"/>
+      <w:r>
+        <w:t>offset_to_probe</w:t>
+      </w:r>
+      <w:proofErr w:type="spellEnd"/>
+      <w:r>
+        <w:t>():</w:t>
+      </w:r>
+    </w:p>
+    <w:p>
+      <w:pPr>
+        <w:pStyle w:val="Code"/>
+        <w:ind w:left="720"/>
+      </w:pPr>
+      <w:r>
+        <w:t xml:space="preserve">  </w:t>
+      </w:r>
+      <w:proofErr w:type="spellStart"/>
+      <w:r>
+        <w:t>movel_incr_part</w:t>
+      </w:r>
+      <w:proofErr w:type="spellEnd"/>
+      <w:r>
+        <w:t>(-0.0235,0,0.165,0,0,0)</w:t>
+      </w:r>
+    </w:p>
+    <w:p>
+      <w:pPr>
+        <w:pStyle w:val="Heading4"/>
+      </w:pPr>
+      <w:bookmarkStart w:id="36" w:name="_Toc119228024"/>
+      <w:bookmarkStart w:id="37" w:name="_Toc119231761"/>
+      <w:proofErr w:type="spellStart"/>
+      <w:r>
+        <w:lastRenderedPageBreak/>
+        <w:t>write_results</w:t>
+      </w:r>
+      <w:proofErr w:type="spellEnd"/>
+      <w:r>
+        <w:t xml:space="preserve">(string filename, string </w:t>
+      </w:r>
+      <w:proofErr w:type="spellStart"/>
+      <w:r>
+        <w:t>tag_name</w:t>
+      </w:r>
+      <w:proofErr w:type="spellEnd"/>
       <w:r>
         <w:t>)</w:t>
       </w:r>
-    </w:p>
-    <w:p/>
-    <w:p>
-      <w:r>
-        <w:t>These commands are:</w:t>
-      </w:r>
-    </w:p>
-    <w:p>
-      <w:pPr>
-        <w:pStyle w:val="Code"/>
-        <w:ind w:left="720"/>
-      </w:pPr>
-      <w:proofErr w:type="spellStart"/>
-      <w:r>
-        <w:t>start_</w:t>
-      </w:r>
-      <w:proofErr w:type="gramStart"/>
-      <w:r>
-        <w:t>operation</w:t>
-      </w:r>
-      <w:proofErr w:type="spellEnd"/>
-      <w:r>
-        <w:t>(</w:t>
-      </w:r>
-      <w:proofErr w:type="gramEnd"/>
-      <w:r>
-        <w:t>)</w:t>
-      </w:r>
-    </w:p>
-    <w:p>
-      <w:pPr>
-        <w:pStyle w:val="Code"/>
-        <w:ind w:left="720"/>
-      </w:pPr>
-      <w:proofErr w:type="spellStart"/>
-      <w:r>
-        <w:t>end_</w:t>
-      </w:r>
-      <w:proofErr w:type="gramStart"/>
-      <w:r>
-        <w:t>operation</w:t>
-      </w:r>
-      <w:proofErr w:type="spellEnd"/>
-      <w:r>
-        <w:t>(</w:t>
-      </w:r>
-      <w:proofErr w:type="gramEnd"/>
-      <w:r>
-        <w:t>)</w:t>
-      </w:r>
-    </w:p>
-    <w:p>
-      <w:pPr>
-        <w:pStyle w:val="Code"/>
-        <w:ind w:left="720"/>
-      </w:pPr>
-      <w:proofErr w:type="spellStart"/>
-      <w:r>
-        <w:t>adjust_</w:t>
-      </w:r>
-      <w:proofErr w:type="gramStart"/>
-      <w:r>
-        <w:t>alignment</w:t>
-      </w:r>
-      <w:proofErr w:type="spellEnd"/>
-      <w:r>
-        <w:t>(</w:t>
-      </w:r>
-      <w:proofErr w:type="gramEnd"/>
-      <w:r>
-        <w:t>)</w:t>
-      </w:r>
-    </w:p>
-    <w:p>
-      <w:pPr>
-        <w:pStyle w:val="Code"/>
-        <w:ind w:left="720"/>
-      </w:pPr>
-      <w:proofErr w:type="spellStart"/>
-      <w:r>
-        <w:t>offset_to_</w:t>
-      </w:r>
-      <w:proofErr w:type="gramStart"/>
-      <w:r>
-        <w:t>probe</w:t>
-      </w:r>
-      <w:proofErr w:type="spellEnd"/>
-      <w:r>
-        <w:t>(</w:t>
-      </w:r>
-      <w:proofErr w:type="gramEnd"/>
-      <w:r>
-        <w:t>)</w:t>
-      </w:r>
-    </w:p>
-    <w:p>
-      <w:pPr>
-        <w:pStyle w:val="Code"/>
-        <w:ind w:left="720"/>
-      </w:pPr>
-      <w:proofErr w:type="spellStart"/>
-      <w:r>
-        <w:t>write_</w:t>
-      </w:r>
-      <w:proofErr w:type="gramStart"/>
-      <w:r>
-        <w:t>results</w:t>
-      </w:r>
-      <w:proofErr w:type="spellEnd"/>
-      <w:r>
-        <w:t>(</w:t>
-      </w:r>
-      <w:proofErr w:type="gramEnd"/>
-      <w:r>
-        <w:t>)</w:t>
-      </w:r>
-    </w:p>
-    <w:p/>
-    <w:p>
-      <w:pPr>
-        <w:rPr>
-          <w:rStyle w:val="CodeChar"/>
-        </w:rPr>
-      </w:pPr>
-      <w:r>
-        <w:t xml:space="preserve">Many </w:t>
-      </w:r>
-      <w:r>
-        <w:t>example</w:t>
-      </w:r>
-      <w:r>
-        <w:t xml:space="preserve"> programs using the snapshot camera for alignment are in </w:t>
-      </w:r>
-      <w:r>
-        <w:rPr>
-          <w:rStyle w:val="CodeChar"/>
-        </w:rPr>
-        <w:t>LEonardRoot/Code/Examples/Gocator</w:t>
-      </w:r>
-      <w:r>
-        <w:rPr>
-          <w:rStyle w:val="CodeChar"/>
-        </w:rPr>
-        <w:t>.</w:t>
-      </w:r>
-    </w:p>
-    <w:p>
-      <w:pPr>
-        <w:pStyle w:val="Heading4"/>
-      </w:pPr>
-      <w:bookmarkStart w:id="27" w:name="_Toc119228020"/>
-      <w:bookmarkStart w:id="28" w:name="_Toc119231757"/>
-      <w:proofErr w:type="spellStart"/>
-      <w:r>
-        <w:t>start_</w:t>
-      </w:r>
-      <w:proofErr w:type="gramStart"/>
-      <w:r>
-        <w:t>operation</w:t>
-      </w:r>
-      <w:proofErr w:type="spellEnd"/>
-      <w:r>
-        <w:t>(</w:t>
-      </w:r>
-      <w:proofErr w:type="gramEnd"/>
-      <w:r>
-        <w:t>)</w:t>
-      </w:r>
-      <w:bookmarkEnd w:id="27"/>
-      <w:bookmarkEnd w:id="28"/>
-      <w:r>
-        <w:fldChar w:fldCharType="begin"/>
-      </w:r>
-      <w:r>
-        <w:instrText>XE "LElib.LMI.GocatorPython:</w:instrText>
-      </w:r>
-      <w:r>
-        <w:instrText xml:space="preserve"> </w:instrText>
-      </w:r>
-      <w:r>
-        <w:instrText>start_operation"</w:instrText>
-      </w:r>
-      <w:r>
-        <w:fldChar w:fldCharType="end"/>
-      </w:r>
-    </w:p>
-    <w:p>
-      <w:r>
-        <w:t xml:space="preserve">Just performs a movement to </w:t>
-      </w:r>
-      <w:proofErr w:type="spellStart"/>
-      <w:r>
-        <w:rPr>
-          <w:rStyle w:val="CodeChar"/>
-        </w:rPr>
-        <w:t>cp_origin</w:t>
-      </w:r>
-      <w:proofErr w:type="spellEnd"/>
-      <w:r>
-        <w:t xml:space="preserve">, a previously taught LEonard position assumed to be the start position and orientation of the part to be inspected. We tell the robot that this is </w:t>
-      </w:r>
-      <w:proofErr w:type="gramStart"/>
-      <w:r>
-        <w:t>part(</w:t>
-      </w:r>
-      <w:proofErr w:type="gramEnd"/>
-      <w:r>
-        <w:t>0,0,0,0,0,0).</w:t>
-      </w:r>
-    </w:p>
-    <w:p>
-      <w:pPr>
-        <w:pStyle w:val="Code"/>
-        <w:ind w:left="720"/>
-      </w:pPr>
-      <w:r>
-        <w:t xml:space="preserve">def </w:t>
-      </w:r>
-      <w:proofErr w:type="spellStart"/>
-      <w:r>
-        <w:t>start_</w:t>
-      </w:r>
-      <w:proofErr w:type="gramStart"/>
-      <w:r>
-        <w:t>operation</w:t>
-      </w:r>
-      <w:proofErr w:type="spellEnd"/>
-      <w:r>
-        <w:t>(</w:t>
-      </w:r>
-      <w:proofErr w:type="gramEnd"/>
-      <w:r>
-        <w:t>):</w:t>
-      </w:r>
-    </w:p>
-    <w:p>
-      <w:pPr>
-        <w:pStyle w:val="Code"/>
-        <w:ind w:left="720"/>
-      </w:pPr>
-      <w:r>
-        <w:t xml:space="preserve">  </w:t>
-      </w:r>
-      <w:proofErr w:type="spellStart"/>
-      <w:r>
-        <w:t>move_linear</w:t>
-      </w:r>
-      <w:proofErr w:type="spellEnd"/>
-      <w:r>
-        <w:t>('</w:t>
-      </w:r>
-      <w:proofErr w:type="spellStart"/>
-      <w:r>
-        <w:t>cp_origin</w:t>
-      </w:r>
-      <w:proofErr w:type="spellEnd"/>
-      <w:r>
-        <w:t>')</w:t>
-      </w:r>
-    </w:p>
-    <w:p>
-      <w:pPr>
-        <w:pStyle w:val="Code"/>
-        <w:ind w:left="720"/>
-      </w:pPr>
-      <w:r>
-        <w:t xml:space="preserve">  </w:t>
-      </w:r>
-      <w:proofErr w:type="spellStart"/>
-      <w:r>
-        <w:t>movel_rel_set_part_origin_</w:t>
-      </w:r>
-      <w:proofErr w:type="gramStart"/>
-      <w:r>
-        <w:t>here</w:t>
-      </w:r>
-      <w:proofErr w:type="spellEnd"/>
-      <w:r>
-        <w:t>(</w:t>
-      </w:r>
-      <w:proofErr w:type="gramEnd"/>
-      <w:r>
-        <w:t>)</w:t>
-      </w:r>
-    </w:p>
-    <w:p>
-      <w:pPr>
-        <w:pStyle w:val="Heading4"/>
-      </w:pPr>
-      <w:bookmarkStart w:id="29" w:name="_Toc119228021"/>
-      <w:bookmarkStart w:id="30" w:name="_Toc119231758"/>
-      <w:proofErr w:type="spellStart"/>
-      <w:r>
-        <w:t>end_</w:t>
-      </w:r>
-      <w:proofErr w:type="gramStart"/>
-      <w:r>
-        <w:t>operation</w:t>
-      </w:r>
-      <w:proofErr w:type="spellEnd"/>
-      <w:r>
-        <w:t>(</w:t>
-      </w:r>
-      <w:proofErr w:type="gramEnd"/>
-      <w:r>
-        <w:t>)</w:t>
-      </w:r>
-      <w:bookmarkEnd w:id="29"/>
-      <w:bookmarkEnd w:id="30"/>
-      <w:r>
-        <w:fldChar w:fldCharType="begin"/>
-      </w:r>
-      <w:r>
-        <w:instrText>XE "LElib.LMI.GocatorPython:</w:instrText>
-      </w:r>
-      <w:r>
-        <w:instrText xml:space="preserve"> </w:instrText>
-      </w:r>
-      <w:r>
-        <w:instrText>end_operation"</w:instrText>
-      </w:r>
-      <w:r>
-        <w:fldChar w:fldCharType="end"/>
-      </w:r>
-    </w:p>
-    <w:p>
-      <w:r>
-        <w:t xml:space="preserve">Just moves back to the </w:t>
-      </w:r>
-      <w:proofErr w:type="spellStart"/>
-      <w:r>
-        <w:rPr>
-          <w:rStyle w:val="CodeChar"/>
-        </w:rPr>
-        <w:t>cp_origin</w:t>
-      </w:r>
-      <w:proofErr w:type="spellEnd"/>
-      <w:r>
-        <w:t xml:space="preserve"> home position.</w:t>
-      </w:r>
-    </w:p>
-    <w:p>
-      <w:pPr>
-        <w:pStyle w:val="Code"/>
-        <w:ind w:left="720"/>
-      </w:pPr>
-      <w:r>
-        <w:t xml:space="preserve">def </w:t>
-      </w:r>
-      <w:proofErr w:type="spellStart"/>
-      <w:r>
-        <w:t>end_</w:t>
-      </w:r>
-      <w:proofErr w:type="gramStart"/>
-      <w:r>
-        <w:t>operation</w:t>
-      </w:r>
-      <w:proofErr w:type="spellEnd"/>
-      <w:r>
-        <w:t>(</w:t>
-      </w:r>
-      <w:proofErr w:type="gramEnd"/>
-      <w:r>
-        <w:t>):</w:t>
-      </w:r>
-    </w:p>
-    <w:p>
-      <w:pPr>
-        <w:pStyle w:val="Code"/>
-        <w:ind w:left="720"/>
-      </w:pPr>
-      <w:r>
-        <w:t xml:space="preserve">  </w:t>
-      </w:r>
-      <w:proofErr w:type="spellStart"/>
-      <w:r>
-        <w:t>move_linear</w:t>
-      </w:r>
-      <w:proofErr w:type="spellEnd"/>
-      <w:r>
-        <w:t>('</w:t>
-      </w:r>
-      <w:proofErr w:type="spellStart"/>
-      <w:r>
-        <w:t>cp_origin</w:t>
-      </w:r>
-      <w:proofErr w:type="spellEnd"/>
-      <w:r>
-        <w:t>')</w:t>
-      </w:r>
-    </w:p>
-    <w:p>
-      <w:pPr>
-        <w:pStyle w:val="Heading4"/>
-      </w:pPr>
-      <w:bookmarkStart w:id="31" w:name="_Toc119228022"/>
-      <w:bookmarkStart w:id="32" w:name="_Toc119231759"/>
-      <w:proofErr w:type="spellStart"/>
-      <w:r>
-        <w:t>adjust_</w:t>
-      </w:r>
-      <w:proofErr w:type="gramStart"/>
-      <w:r>
-        <w:t>alignment</w:t>
-      </w:r>
-      <w:proofErr w:type="spellEnd"/>
-      <w:r>
-        <w:t>(</w:t>
-      </w:r>
-      <w:proofErr w:type="gramEnd"/>
-      <w:r>
-        <w:t>int version)</w:t>
-      </w:r>
-      <w:bookmarkEnd w:id="31"/>
-      <w:bookmarkEnd w:id="32"/>
-      <w:r>
-        <w:t xml:space="preserve"> </w:t>
-      </w:r>
-      <w:r>
-        <w:fldChar w:fldCharType="begin"/>
-      </w:r>
-      <w:r>
-        <w:instrText>XE "LElib.LMI.GocatorPython: adjust_alignment"</w:instrText>
-      </w:r>
-      <w:r>
-        <w:fldChar w:fldCharType="end"/>
-      </w:r>
-    </w:p>
-    <w:p>
-      <w:r>
-        <w:t xml:space="preserve">Identical in performance to </w:t>
-      </w:r>
-      <w:proofErr w:type="spellStart"/>
-      <w:r>
-        <w:rPr>
-          <w:rStyle w:val="CodeChar"/>
-        </w:rPr>
-        <w:t>gocator_</w:t>
-      </w:r>
-      <w:r>
-        <w:rPr>
-          <w:rStyle w:val="CodeChar"/>
-        </w:rPr>
-        <w:t>adjust</w:t>
-      </w:r>
-      <w:proofErr w:type="spellEnd"/>
-      <w:r>
-        <w:t>. Feel free to copy and modify!</w:t>
-      </w:r>
-    </w:p>
-    <w:p>
-      <w:pPr>
-        <w:pStyle w:val="Heading4"/>
-      </w:pPr>
-      <w:bookmarkStart w:id="33" w:name="_Toc119228023"/>
-      <w:bookmarkStart w:id="34" w:name="_Toc119231760"/>
-      <w:proofErr w:type="spellStart"/>
-      <w:r>
-        <w:t>offset_to_</w:t>
-      </w:r>
-      <w:proofErr w:type="gramStart"/>
-      <w:r>
-        <w:t>probe</w:t>
-      </w:r>
-      <w:proofErr w:type="spellEnd"/>
-      <w:r>
-        <w:t>(</w:t>
-      </w:r>
-      <w:proofErr w:type="gramEnd"/>
-      <w:r>
-        <w:t>)</w:t>
-      </w:r>
-      <w:bookmarkEnd w:id="33"/>
-      <w:bookmarkEnd w:id="34"/>
-      <w:r>
-        <w:fldChar w:fldCharType="begin"/>
-      </w:r>
-      <w:r>
-        <w:instrText>XE "LElib.LMI.GocatorPython:</w:instrText>
-      </w:r>
-      <w:r>
-        <w:instrText xml:space="preserve"> </w:instrText>
-      </w:r>
-      <w:r>
-        <w:instrText>offset_to_probe"</w:instrText>
-      </w:r>
-      <w:r>
-        <w:fldChar w:fldCharType="end"/>
-      </w:r>
-    </w:p>
-    <w:p>
-      <w:r>
-        <w:t>A demo routine that simply moves the robot in part coordinates the distance assumed from the Gocator 0,0,0 to the tip of the tool.</w:t>
-      </w:r>
-    </w:p>
-    <w:p>
-      <w:pPr>
-        <w:pStyle w:val="Code"/>
-        <w:ind w:left="720"/>
-      </w:pPr>
-      <w:r>
-        <w:t xml:space="preserve">def </w:t>
-      </w:r>
-      <w:proofErr w:type="spellStart"/>
-      <w:r>
-        <w:t>offset_to_</w:t>
-      </w:r>
-      <w:proofErr w:type="gramStart"/>
-      <w:r>
-        <w:t>probe</w:t>
-      </w:r>
-      <w:proofErr w:type="spellEnd"/>
-      <w:r>
-        <w:t>(</w:t>
-      </w:r>
-      <w:proofErr w:type="gramEnd"/>
-      <w:r>
-        <w:t>):</w:t>
-      </w:r>
-    </w:p>
-    <w:p>
-      <w:pPr>
-        <w:pStyle w:val="Code"/>
-        <w:ind w:left="720"/>
-      </w:pPr>
-      <w:r>
-        <w:t xml:space="preserve">  </w:t>
-      </w:r>
-      <w:proofErr w:type="spellStart"/>
-      <w:r>
-        <w:t>movel_incr_</w:t>
-      </w:r>
-      <w:proofErr w:type="gramStart"/>
-      <w:r>
-        <w:t>part</w:t>
-      </w:r>
-      <w:proofErr w:type="spellEnd"/>
-      <w:r>
-        <w:t>(</w:t>
-      </w:r>
-      <w:proofErr w:type="gramEnd"/>
-      <w:r>
-        <w:t>-0.0235,0,0.165,0,0,0)</w:t>
-      </w:r>
-    </w:p>
-    <w:p>
-      <w:pPr>
-        <w:pStyle w:val="Heading4"/>
-      </w:pPr>
-      <w:bookmarkStart w:id="35" w:name="_Toc119228024"/>
-      <w:bookmarkStart w:id="36" w:name="_Toc119231761"/>
-      <w:proofErr w:type="spellStart"/>
-      <w:r>
-        <w:lastRenderedPageBreak/>
-        <w:t>write_</w:t>
-      </w:r>
-      <w:proofErr w:type="gramStart"/>
-      <w:r>
-        <w:t>results</w:t>
-      </w:r>
-      <w:proofErr w:type="spellEnd"/>
-      <w:r>
-        <w:t>(</w:t>
-      </w:r>
-      <w:proofErr w:type="gramEnd"/>
-      <w:r>
-        <w:t xml:space="preserve">string filename, string </w:t>
-      </w:r>
-      <w:proofErr w:type="spellStart"/>
-      <w:r>
-        <w:t>tag_name</w:t>
-      </w:r>
-      <w:proofErr w:type="spellEnd"/>
-      <w:r>
-        <w:t>)</w:t>
-      </w:r>
-      <w:bookmarkEnd w:id="35"/>
       <w:bookmarkEnd w:id="36"/>
+      <w:bookmarkEnd w:id="37"/>
       <w:r>
         <w:t xml:space="preserve"> </w:t>
       </w:r>
@@ -5804,15 +5415,7 @@
     </w:p>
     <w:p>
       <w:r>
-        <w:t xml:space="preserve">Here’s the code. In this version, we’re </w:t>
-      </w:r>
-      <w:proofErr w:type="gramStart"/>
-      <w:r>
-        <w:t>really just</w:t>
-      </w:r>
-      <w:proofErr w:type="gramEnd"/>
-      <w:r>
-        <w:t xml:space="preserve"> trying to drive all Gocator positions to 0,0,0,0,0,0.</w:t>
+        <w:t>Here’s the code. In this version, we’re really just trying to drive all Gocator positions to 0,0,0,0,0,0.</w:t>
       </w:r>
     </w:p>
     <w:p/>
@@ -5821,13 +5424,8 @@
         <w:t xml:space="preserve">Translation movements in </w:t>
       </w:r>
       <w:proofErr w:type="spellStart"/>
-      <w:proofErr w:type="gramStart"/>
-      <w:r>
-        <w:t>x,y</w:t>
-      </w:r>
-      <w:proofErr w:type="gramEnd"/>
-      <w:r>
-        <w:t>,z</w:t>
+      <w:r>
+        <w:t>x,y,z</w:t>
       </w:r>
       <w:proofErr w:type="spellEnd"/>
       <w:r>
@@ -5853,15 +5451,7 @@
       </w:r>
       <w:proofErr w:type="spellEnd"/>
       <w:r>
-        <w:t xml:space="preserve"> </w:t>
-      </w:r>
-      <w:proofErr w:type="gramStart"/>
-      <w:r>
-        <w:t>X,Y</w:t>
-      </w:r>
-      <w:proofErr w:type="gramEnd"/>
-      <w:r>
-        <w:t>,Z movement.</w:t>
+        <w:t xml:space="preserve"> X,Y,Z movement.</w:t>
       </w:r>
     </w:p>
     <w:p/>
@@ -5904,19 +5494,11 @@
       </w:pPr>
       <w:proofErr w:type="spellStart"/>
       <w:r>
-        <w:t>exec_</w:t>
-      </w:r>
-      <w:proofErr w:type="gramStart"/>
-      <w:r>
-        <w:t>python</w:t>
-      </w:r>
-      <w:proofErr w:type="spellEnd"/>
-      <w:r>
-        <w:t>(</w:t>
-      </w:r>
-      <w:proofErr w:type="gramEnd"/>
-      <w:r>
-        <w:t>Lib/leGocatorSupport.py)</w:t>
+        <w:t>exec_python</w:t>
+      </w:r>
+      <w:proofErr w:type="spellEnd"/>
+      <w:r>
+        <w:t>(Lib/leGocatorSupport.py)</w:t>
       </w:r>
     </w:p>
     <w:p>
@@ -5926,19 +5508,11 @@
       </w:pPr>
       <w:proofErr w:type="spellStart"/>
       <w:r>
-        <w:t>using_</w:t>
-      </w:r>
-      <w:proofErr w:type="gramStart"/>
-      <w:r>
-        <w:t>python</w:t>
-      </w:r>
-      <w:proofErr w:type="spellEnd"/>
-      <w:r>
-        <w:t>(</w:t>
-      </w:r>
-      <w:proofErr w:type="gramEnd"/>
-      <w:r>
-        <w:t>)</w:t>
+        <w:t>using_python</w:t>
+      </w:r>
+      <w:proofErr w:type="spellEnd"/>
+      <w:r>
+        <w:t>()</w:t>
       </w:r>
     </w:p>
     <w:p>
@@ -5954,19 +5528,11 @@
       </w:pPr>
       <w:proofErr w:type="spellStart"/>
       <w:r>
-        <w:t>start_</w:t>
-      </w:r>
-      <w:proofErr w:type="gramStart"/>
-      <w:r>
-        <w:t>operation</w:t>
-      </w:r>
-      <w:proofErr w:type="spellEnd"/>
-      <w:r>
-        <w:t>(</w:t>
-      </w:r>
-      <w:proofErr w:type="gramEnd"/>
-      <w:r>
-        <w:t>)</w:t>
+        <w:t>start_operation</w:t>
+      </w:r>
+      <w:proofErr w:type="spellEnd"/>
+      <w:r>
+        <w:t>()</w:t>
       </w:r>
     </w:p>
     <w:p>
@@ -6013,14 +5579,9 @@
       </w:r>
       <w:proofErr w:type="spellStart"/>
       <w:r>
-        <w:t>coupon_diameter</w:t>
-      </w:r>
-      <w:proofErr w:type="gramStart"/>
-      <w:r>
-        <w:t>',str</w:t>
-      </w:r>
-      <w:proofErr w:type="spellEnd"/>
-      <w:proofErr w:type="gramEnd"/>
+        <w:t>coupon_diameter',str</w:t>
+      </w:r>
+      <w:proofErr w:type="spellEnd"/>
       <w:r>
         <w:t>(</w:t>
       </w:r>
@@ -6338,19 +5899,11 @@
       </w:r>
       <w:proofErr w:type="spellEnd"/>
       <w:r>
-        <w:t>('CYLINDER</w:t>
-      </w:r>
-      <w:proofErr w:type="gramStart"/>
-      <w:r>
-        <w:t>',</w:t>
-      </w:r>
-      <w:proofErr w:type="spellStart"/>
-      <w:r>
-        <w:t>coupon</w:t>
-      </w:r>
-      <w:proofErr w:type="gramEnd"/>
-      <w:r>
-        <w:t>_diameter</w:t>
+        <w:t>('CYLINDER',</w:t>
+      </w:r>
+      <w:proofErr w:type="spellStart"/>
+      <w:r>
+        <w:t>coupon_diameter</w:t>
       </w:r>
       <w:proofErr w:type="spellEnd"/>
       <w:r>
@@ -6370,19 +5923,11 @@
       </w:pPr>
       <w:proofErr w:type="spellStart"/>
       <w:r>
-        <w:t>end_</w:t>
-      </w:r>
-      <w:proofErr w:type="gramStart"/>
-      <w:r>
-        <w:t>operation</w:t>
-      </w:r>
-      <w:proofErr w:type="spellEnd"/>
-      <w:r>
-        <w:t>(</w:t>
-      </w:r>
-      <w:proofErr w:type="gramEnd"/>
-      <w:r>
-        <w:t>)</w:t>
+        <w:t>end_operation</w:t>
+      </w:r>
+      <w:proofErr w:type="spellEnd"/>
+      <w:r>
+        <w:t>()</w:t>
       </w:r>
     </w:p>
     <w:p/>
@@ -6556,19 +6101,11 @@
       </w:r>
       <w:proofErr w:type="spellStart"/>
       <w:r>
-        <w:t>le_</w:t>
-      </w:r>
-      <w:proofErr w:type="gramStart"/>
-      <w:r>
-        <w:t>print</w:t>
-      </w:r>
-      <w:proofErr w:type="spellEnd"/>
-      <w:r>
-        <w:t>(</w:t>
-      </w:r>
-      <w:proofErr w:type="gramEnd"/>
-      <w:r>
-        <w:t>'</w:t>
+        <w:t>le_print</w:t>
+      </w:r>
+      <w:proofErr w:type="spellEnd"/>
+      <w:r>
+        <w:t>('</w:t>
       </w:r>
       <w:proofErr w:type="spellStart"/>
       <w:r>
@@ -6718,19 +6255,11 @@
       </w:r>
       <w:proofErr w:type="spellStart"/>
       <w:r>
-        <w:t>le_</w:t>
-      </w:r>
-      <w:proofErr w:type="gramStart"/>
-      <w:r>
-        <w:t>print</w:t>
-      </w:r>
-      <w:proofErr w:type="spellEnd"/>
-      <w:r>
-        <w:t>(</w:t>
-      </w:r>
-      <w:proofErr w:type="gramEnd"/>
-      <w:r>
-        <w:t>'Using counterbore')</w:t>
+        <w:t>le_print</w:t>
+      </w:r>
+      <w:proofErr w:type="spellEnd"/>
+      <w:r>
+        <w:t>('Using counterbore')</w:t>
       </w:r>
     </w:p>
     <w:p>
@@ -6870,19 +6399,11 @@
       </w:r>
       <w:proofErr w:type="spellStart"/>
       <w:r>
-        <w:t>le_</w:t>
-      </w:r>
-      <w:proofErr w:type="gramStart"/>
-      <w:r>
-        <w:t>print</w:t>
-      </w:r>
-      <w:proofErr w:type="spellEnd"/>
-      <w:r>
-        <w:t>(</w:t>
-      </w:r>
-      <w:proofErr w:type="gramEnd"/>
-      <w:r>
-        <w:t xml:space="preserve">'Using </w:t>
+        <w:t>le_print</w:t>
+      </w:r>
+      <w:proofErr w:type="spellEnd"/>
+      <w:r>
+        <w:t xml:space="preserve">('Using </w:t>
       </w:r>
       <w:proofErr w:type="spellStart"/>
       <w:r>
@@ -7015,33 +6536,161 @@
       </w:r>
       <w:proofErr w:type="spellStart"/>
       <w:r>
-        <w:t>le_</w:t>
-      </w:r>
-      <w:proofErr w:type="gramStart"/>
-      <w:r>
-        <w:t>print</w:t>
+        <w:t>le_print</w:t>
+      </w:r>
+      <w:proofErr w:type="spellEnd"/>
+      <w:r>
+        <w:t>('No result found')</w:t>
+      </w:r>
+    </w:p>
+    <w:p>
+      <w:pPr>
+        <w:pStyle w:val="Code"/>
+      </w:pPr>
+      <w:r>
+        <w:t xml:space="preserve">    return</w:t>
+      </w:r>
+    </w:p>
+    <w:p>
+      <w:pPr>
+        <w:pStyle w:val="Code"/>
+      </w:pPr>
+    </w:p>
+    <w:p>
+      <w:pPr>
+        <w:pStyle w:val="Code"/>
+      </w:pPr>
+      <w:r>
+        <w:t xml:space="preserve">  </w:t>
+      </w:r>
+      <w:proofErr w:type="spellStart"/>
+      <w:r>
+        <w:t>abs_dx</w:t>
+      </w:r>
+      <w:proofErr w:type="spellEnd"/>
+      <w:r>
+        <w:t xml:space="preserve"> = abs(dx)</w:t>
+      </w:r>
+    </w:p>
+    <w:p>
+      <w:pPr>
+        <w:pStyle w:val="Code"/>
+      </w:pPr>
+      <w:r>
+        <w:t xml:space="preserve">  </w:t>
+      </w:r>
+      <w:proofErr w:type="spellStart"/>
+      <w:r>
+        <w:t>abs_dy</w:t>
+      </w:r>
+      <w:proofErr w:type="spellEnd"/>
+      <w:r>
+        <w:t xml:space="preserve"> = abs(</w:t>
+      </w:r>
+      <w:proofErr w:type="spellStart"/>
+      <w:r>
+        <w:t>dy</w:t>
+      </w:r>
+      <w:proofErr w:type="spellEnd"/>
+      <w:r>
+        <w:t>)</w:t>
+      </w:r>
+    </w:p>
+    <w:p>
+      <w:pPr>
+        <w:pStyle w:val="Code"/>
+      </w:pPr>
+      <w:r>
+        <w:t xml:space="preserve">  </w:t>
+      </w:r>
+      <w:proofErr w:type="spellStart"/>
+      <w:r>
+        <w:t>abs_dz</w:t>
+      </w:r>
+      <w:proofErr w:type="spellEnd"/>
+      <w:r>
+        <w:t xml:space="preserve"> = abs(</w:t>
+      </w:r>
+      <w:proofErr w:type="spellStart"/>
+      <w:r>
+        <w:t>dz</w:t>
+      </w:r>
+      <w:proofErr w:type="spellEnd"/>
+      <w:r>
+        <w:t>)</w:t>
+      </w:r>
+    </w:p>
+    <w:p>
+      <w:pPr>
+        <w:pStyle w:val="Code"/>
+      </w:pPr>
+      <w:r>
+        <w:t xml:space="preserve">  </w:t>
+      </w:r>
+      <w:proofErr w:type="spellStart"/>
+      <w:r>
+        <w:t>abs_drx</w:t>
+      </w:r>
+      <w:proofErr w:type="spellEnd"/>
+      <w:r>
+        <w:t xml:space="preserve"> = abs(</w:t>
+      </w:r>
+      <w:proofErr w:type="spellStart"/>
+      <w:r>
+        <w:t>drx</w:t>
+      </w:r>
+      <w:proofErr w:type="spellEnd"/>
+      <w:r>
+        <w:t>)</w:t>
+      </w:r>
+    </w:p>
+    <w:p>
+      <w:pPr>
+        <w:pStyle w:val="Code"/>
+      </w:pPr>
+      <w:r>
+        <w:t xml:space="preserve">  </w:t>
+      </w:r>
+      <w:proofErr w:type="spellStart"/>
+      <w:r>
+        <w:t>abs_dry</w:t>
+      </w:r>
+      <w:proofErr w:type="spellEnd"/>
+      <w:r>
+        <w:t xml:space="preserve"> = abs(dry)</w:t>
+      </w:r>
+    </w:p>
+    <w:p>
+      <w:pPr>
+        <w:pStyle w:val="Code"/>
+      </w:pPr>
+      <w:r>
+        <w:t xml:space="preserve">  </w:t>
+      </w:r>
+      <w:proofErr w:type="spellStart"/>
+      <w:r>
+        <w:t>drx_rad</w:t>
+      </w:r>
+      <w:proofErr w:type="spellEnd"/>
+      <w:r>
+        <w:t xml:space="preserve"> = </w:t>
+      </w:r>
+      <w:proofErr w:type="spellStart"/>
+      <w:r>
+        <w:t>math.radians</w:t>
       </w:r>
       <w:proofErr w:type="spellEnd"/>
       <w:r>
         <w:t>(</w:t>
       </w:r>
-      <w:proofErr w:type="gramEnd"/>
-      <w:r>
-        <w:t>'No result found')</w:t>
-      </w:r>
-    </w:p>
-    <w:p>
-      <w:pPr>
-        <w:pStyle w:val="Code"/>
-      </w:pPr>
-      <w:r>
-        <w:t xml:space="preserve">    return</w:t>
-      </w:r>
-    </w:p>
-    <w:p>
-      <w:pPr>
-        <w:pStyle w:val="Code"/>
-      </w:pPr>
+      <w:proofErr w:type="spellStart"/>
+      <w:r>
+        <w:t>drx</w:t>
+      </w:r>
+      <w:proofErr w:type="spellEnd"/>
+      <w:r>
+        <w:t>)</w:t>
+      </w:r>
     </w:p>
     <w:p>
       <w:pPr>
@@ -7052,11 +6701,144 @@
       </w:r>
       <w:proofErr w:type="spellStart"/>
       <w:r>
+        <w:t>dry_rad</w:t>
+      </w:r>
+      <w:proofErr w:type="spellEnd"/>
+      <w:r>
+        <w:t xml:space="preserve"> = </w:t>
+      </w:r>
+      <w:proofErr w:type="spellStart"/>
+      <w:r>
+        <w:t>math.radians</w:t>
+      </w:r>
+      <w:proofErr w:type="spellEnd"/>
+      <w:r>
+        <w:t>(dry)</w:t>
+      </w:r>
+    </w:p>
+    <w:p>
+      <w:pPr>
+        <w:pStyle w:val="Code"/>
+      </w:pPr>
+    </w:p>
+    <w:p>
+      <w:pPr>
+        <w:pStyle w:val="Code"/>
+      </w:pPr>
+      <w:r>
+        <w:t xml:space="preserve">  if version == 1:</w:t>
+      </w:r>
+    </w:p>
+    <w:p>
+      <w:pPr>
+        <w:pStyle w:val="Code"/>
+      </w:pPr>
+      <w:r>
+        <w:t xml:space="preserve">    </w:t>
+      </w:r>
+      <w:proofErr w:type="spellStart"/>
+      <w:r>
+        <w:t>le_print</w:t>
+      </w:r>
+      <w:proofErr w:type="spellEnd"/>
+      <w:r>
+        <w:t>('Version 1 Translation Only')</w:t>
+      </w:r>
+    </w:p>
+    <w:p>
+      <w:pPr>
+        <w:pStyle w:val="Code"/>
+      </w:pPr>
+      <w:r>
+        <w:t xml:space="preserve">    if </w:t>
+      </w:r>
+      <w:proofErr w:type="spellStart"/>
+      <w:r>
         <w:t>abs_dx</w:t>
       </w:r>
       <w:proofErr w:type="spellEnd"/>
       <w:r>
-        <w:t xml:space="preserve"> = abs(dx)</w:t>
+        <w:t xml:space="preserve"> &gt; 0.020 or </w:t>
+      </w:r>
+      <w:proofErr w:type="spellStart"/>
+      <w:r>
+        <w:t>abs_dy</w:t>
+      </w:r>
+      <w:proofErr w:type="spellEnd"/>
+      <w:r>
+        <w:t xml:space="preserve"> &gt; 0.020 or </w:t>
+      </w:r>
+      <w:proofErr w:type="spellStart"/>
+      <w:r>
+        <w:t>abs_dz</w:t>
+      </w:r>
+      <w:proofErr w:type="spellEnd"/>
+      <w:r>
+        <w:t xml:space="preserve"> &gt; 0.020:</w:t>
+      </w:r>
+    </w:p>
+    <w:p>
+      <w:pPr>
+        <w:pStyle w:val="Code"/>
+      </w:pPr>
+      <w:r>
+        <w:t xml:space="preserve">      </w:t>
+      </w:r>
+      <w:proofErr w:type="spellStart"/>
+      <w:r>
+        <w:t>le_print</w:t>
+      </w:r>
+      <w:proofErr w:type="spellEnd"/>
+      <w:r>
+        <w:t xml:space="preserve">('Excessive </w:t>
+      </w:r>
+      <w:proofErr w:type="spellStart"/>
+      <w:r>
+        <w:t>gocator_adjust</w:t>
+      </w:r>
+      <w:proofErr w:type="spellEnd"/>
+      <w:r>
+        <w:t xml:space="preserve"> (' + str(dx) + ',' + str(</w:t>
+      </w:r>
+      <w:proofErr w:type="spellStart"/>
+      <w:r>
+        <w:t>dy</w:t>
+      </w:r>
+      <w:proofErr w:type="spellEnd"/>
+      <w:r>
+        <w:t>) + ',' + str(</w:t>
+      </w:r>
+      <w:proofErr w:type="spellStart"/>
+      <w:r>
+        <w:t>dz</w:t>
+      </w:r>
+      <w:proofErr w:type="spellEnd"/>
+      <w:r>
+        <w:t>) + ',0,0,0)')</w:t>
+      </w:r>
+    </w:p>
+    <w:p>
+      <w:pPr>
+        <w:pStyle w:val="Code"/>
+      </w:pPr>
+      <w:r>
+        <w:t xml:space="preserve">    else:</w:t>
+      </w:r>
+    </w:p>
+    <w:p>
+      <w:pPr>
+        <w:pStyle w:val="Code"/>
+      </w:pPr>
+      <w:r>
+        <w:t xml:space="preserve">      </w:t>
+      </w:r>
+      <w:proofErr w:type="spellStart"/>
+      <w:r>
+        <w:t>movel_incr_part</w:t>
+      </w:r>
+      <w:proofErr w:type="spellEnd"/>
+      <w:r>
+        <w:t>(dx,dy,dz,0,0,0)</w:t>
       </w:r>
     </w:p>
     <w:p>
@@ -7068,11 +6850,211 @@
       </w:r>
       <w:proofErr w:type="spellStart"/>
       <w:r>
+        <w:t>elif</w:t>
+      </w:r>
+      <w:proofErr w:type="spellEnd"/>
+      <w:r>
+        <w:t xml:space="preserve"> version == 2:</w:t>
+      </w:r>
+    </w:p>
+    <w:p>
+      <w:pPr>
+        <w:pStyle w:val="Code"/>
+      </w:pPr>
+      <w:r>
+        <w:t xml:space="preserve">    </w:t>
+      </w:r>
+      <w:proofErr w:type="spellStart"/>
+      <w:r>
+        <w:t>le_print</w:t>
+      </w:r>
+      <w:proofErr w:type="spellEnd"/>
+      <w:r>
+        <w:t>('Version 2 Rotation Only')</w:t>
+      </w:r>
+    </w:p>
+    <w:p>
+      <w:pPr>
+        <w:pStyle w:val="Code"/>
+      </w:pPr>
+      <w:r>
+        <w:t xml:space="preserve">    if </w:t>
+      </w:r>
+      <w:proofErr w:type="spellStart"/>
+      <w:r>
+        <w:t>abs_drx</w:t>
+      </w:r>
+      <w:proofErr w:type="spellEnd"/>
+      <w:r>
+        <w:t xml:space="preserve"> &gt; 15 or </w:t>
+      </w:r>
+      <w:proofErr w:type="spellStart"/>
+      <w:r>
+        <w:t>abs_dry</w:t>
+      </w:r>
+      <w:proofErr w:type="spellEnd"/>
+      <w:r>
+        <w:t xml:space="preserve"> &gt; 15:</w:t>
+      </w:r>
+    </w:p>
+    <w:p>
+      <w:pPr>
+        <w:pStyle w:val="Code"/>
+      </w:pPr>
+      <w:r>
+        <w:t xml:space="preserve">      </w:t>
+      </w:r>
+      <w:proofErr w:type="spellStart"/>
+      <w:r>
+        <w:t>le_print</w:t>
+      </w:r>
+      <w:proofErr w:type="spellEnd"/>
+      <w:r>
+        <w:t xml:space="preserve">('Excessive </w:t>
+      </w:r>
+      <w:proofErr w:type="spellStart"/>
+      <w:r>
+        <w:t>gocator_adjust</w:t>
+      </w:r>
+      <w:proofErr w:type="spellEnd"/>
+      <w:r>
+        <w:t xml:space="preserve"> (0,0,0,' + str(</w:t>
+      </w:r>
+      <w:proofErr w:type="spellStart"/>
+      <w:r>
+        <w:t>drx</w:t>
+      </w:r>
+      <w:proofErr w:type="spellEnd"/>
+      <w:r>
+        <w:t>) + ',' + str(dry) + ',0)')</w:t>
+      </w:r>
+    </w:p>
+    <w:p>
+      <w:pPr>
+        <w:pStyle w:val="Code"/>
+      </w:pPr>
+      <w:r>
+        <w:t xml:space="preserve">    else:</w:t>
+      </w:r>
+    </w:p>
+    <w:p>
+      <w:pPr>
+        <w:pStyle w:val="Code"/>
+      </w:pPr>
+      <w:r>
+        <w:t xml:space="preserve">      </w:t>
+      </w:r>
+      <w:proofErr w:type="spellStart"/>
+      <w:r>
+        <w:t>movel_incr_tool</w:t>
+      </w:r>
+      <w:proofErr w:type="spellEnd"/>
+      <w:r>
+        <w:t>(0,0,0,drx_rad,dry_rad,0)</w:t>
+      </w:r>
+    </w:p>
+    <w:p>
+      <w:pPr>
+        <w:pStyle w:val="Code"/>
+      </w:pPr>
+      <w:r>
+        <w:t xml:space="preserve">  </w:t>
+      </w:r>
+      <w:proofErr w:type="spellStart"/>
+      <w:r>
+        <w:t>elif</w:t>
+      </w:r>
+      <w:proofErr w:type="spellEnd"/>
+      <w:r>
+        <w:t xml:space="preserve"> version == 3:</w:t>
+      </w:r>
+    </w:p>
+    <w:p>
+      <w:pPr>
+        <w:pStyle w:val="Code"/>
+      </w:pPr>
+      <w:r>
+        <w:t xml:space="preserve">    </w:t>
+      </w:r>
+      <w:proofErr w:type="spellStart"/>
+      <w:r>
+        <w:t>le_print</w:t>
+      </w:r>
+      <w:proofErr w:type="spellEnd"/>
+      <w:r>
+        <w:t>('Version 3 translate, Pause 1sec, Rotate')</w:t>
+      </w:r>
+    </w:p>
+    <w:p>
+      <w:pPr>
+        <w:pStyle w:val="Code"/>
+      </w:pPr>
+      <w:r>
+        <w:t xml:space="preserve">    if </w:t>
+      </w:r>
+      <w:proofErr w:type="spellStart"/>
+      <w:r>
+        <w:t>abs_dx</w:t>
+      </w:r>
+      <w:proofErr w:type="spellEnd"/>
+      <w:r>
+        <w:t xml:space="preserve"> &gt; 0.020 or </w:t>
+      </w:r>
+      <w:proofErr w:type="spellStart"/>
+      <w:r>
         <w:t>abs_dy</w:t>
       </w:r>
       <w:proofErr w:type="spellEnd"/>
       <w:r>
-        <w:t xml:space="preserve"> = abs(</w:t>
+        <w:t xml:space="preserve"> &gt; 0.020 or </w:t>
+      </w:r>
+      <w:proofErr w:type="spellStart"/>
+      <w:r>
+        <w:t>abs_dz</w:t>
+      </w:r>
+      <w:proofErr w:type="spellEnd"/>
+      <w:r>
+        <w:t xml:space="preserve"> &gt; 0.020 or </w:t>
+      </w:r>
+      <w:proofErr w:type="spellStart"/>
+      <w:r>
+        <w:t>abs_drx</w:t>
+      </w:r>
+      <w:proofErr w:type="spellEnd"/>
+      <w:r>
+        <w:t xml:space="preserve"> &gt; 15 or </w:t>
+      </w:r>
+      <w:proofErr w:type="spellStart"/>
+      <w:r>
+        <w:t>abs_dry</w:t>
+      </w:r>
+      <w:proofErr w:type="spellEnd"/>
+      <w:r>
+        <w:t xml:space="preserve"> &gt; 15:</w:t>
+      </w:r>
+    </w:p>
+    <w:p>
+      <w:pPr>
+        <w:pStyle w:val="Code"/>
+      </w:pPr>
+      <w:r>
+        <w:t xml:space="preserve">      </w:t>
+      </w:r>
+      <w:proofErr w:type="spellStart"/>
+      <w:r>
+        <w:t>le_print</w:t>
+      </w:r>
+      <w:proofErr w:type="spellEnd"/>
+      <w:r>
+        <w:t xml:space="preserve">('Excessive </w:t>
+      </w:r>
+      <w:proofErr w:type="spellStart"/>
+      <w:r>
+        <w:t>gocator_adjust</w:t>
+      </w:r>
+      <w:proofErr w:type="spellEnd"/>
+      <w:r>
+        <w:t xml:space="preserve"> (' + str(dx) + ',' + str(</w:t>
       </w:r>
       <w:proofErr w:type="spellStart"/>
       <w:r>
@@ -7080,7 +7062,87 @@
       </w:r>
       <w:proofErr w:type="spellEnd"/>
       <w:r>
-        <w:t>)</w:t>
+        <w:t>) + ',' + str(</w:t>
+      </w:r>
+      <w:proofErr w:type="spellStart"/>
+      <w:r>
+        <w:t>dz</w:t>
+      </w:r>
+      <w:proofErr w:type="spellEnd"/>
+      <w:r>
+        <w:t>) + ',' + str(</w:t>
+      </w:r>
+      <w:proofErr w:type="spellStart"/>
+      <w:r>
+        <w:t>drx_rad</w:t>
+      </w:r>
+      <w:proofErr w:type="spellEnd"/>
+      <w:r>
+        <w:t>) +',' + str(</w:t>
+      </w:r>
+      <w:proofErr w:type="spellStart"/>
+      <w:r>
+        <w:t>dry_rad</w:t>
+      </w:r>
+      <w:proofErr w:type="spellEnd"/>
+      <w:r>
+        <w:t>) + ',0)')</w:t>
+      </w:r>
+    </w:p>
+    <w:p>
+      <w:pPr>
+        <w:pStyle w:val="Code"/>
+      </w:pPr>
+      <w:r>
+        <w:t xml:space="preserve">    else:</w:t>
+      </w:r>
+    </w:p>
+    <w:p>
+      <w:pPr>
+        <w:pStyle w:val="Code"/>
+      </w:pPr>
+      <w:r>
+        <w:t xml:space="preserve">      </w:t>
+      </w:r>
+      <w:proofErr w:type="spellStart"/>
+      <w:r>
+        <w:t>movel_incr_part</w:t>
+      </w:r>
+      <w:proofErr w:type="spellEnd"/>
+      <w:r>
+        <w:t>(dx,dy,dz,0,0,0)</w:t>
+      </w:r>
+    </w:p>
+    <w:p>
+      <w:pPr>
+        <w:pStyle w:val="Code"/>
+      </w:pPr>
+      <w:r>
+        <w:t xml:space="preserve">      </w:t>
+      </w:r>
+      <w:proofErr w:type="spellStart"/>
+      <w:r>
+        <w:t>time.sleep</w:t>
+      </w:r>
+      <w:proofErr w:type="spellEnd"/>
+      <w:r>
+        <w:t>(1)</w:t>
+      </w:r>
+    </w:p>
+    <w:p>
+      <w:pPr>
+        <w:pStyle w:val="Code"/>
+      </w:pPr>
+      <w:r>
+        <w:t xml:space="preserve">      </w:t>
+      </w:r>
+      <w:proofErr w:type="spellStart"/>
+      <w:r>
+        <w:t>movel_incr_tool</w:t>
+      </w:r>
+      <w:proofErr w:type="spellEnd"/>
+      <w:r>
+        <w:t>(0,0,0,drx_rad,dry_rad,0)</w:t>
       </w:r>
     </w:p>
     <w:p>
@@ -7092,132 +7154,11 @@
       </w:r>
       <w:proofErr w:type="spellStart"/>
       <w:r>
-        <w:t>abs_dz</w:t>
-      </w:r>
-      <w:proofErr w:type="spellEnd"/>
-      <w:r>
-        <w:t xml:space="preserve"> = abs(</w:t>
-      </w:r>
-      <w:proofErr w:type="spellStart"/>
-      <w:r>
-        <w:t>dz</w:t>
-      </w:r>
-      <w:proofErr w:type="spellEnd"/>
-      <w:r>
-        <w:t>)</w:t>
-      </w:r>
-    </w:p>
-    <w:p>
-      <w:pPr>
-        <w:pStyle w:val="Code"/>
-      </w:pPr>
-      <w:r>
-        <w:t xml:space="preserve">  </w:t>
-      </w:r>
-      <w:proofErr w:type="spellStart"/>
-      <w:r>
-        <w:t>abs_drx</w:t>
-      </w:r>
-      <w:proofErr w:type="spellEnd"/>
-      <w:r>
-        <w:t xml:space="preserve"> = abs(</w:t>
-      </w:r>
-      <w:proofErr w:type="spellStart"/>
-      <w:r>
-        <w:t>drx</w:t>
-      </w:r>
-      <w:proofErr w:type="spellEnd"/>
-      <w:r>
-        <w:t>)</w:t>
-      </w:r>
-    </w:p>
-    <w:p>
-      <w:pPr>
-        <w:pStyle w:val="Code"/>
-      </w:pPr>
-      <w:r>
-        <w:t xml:space="preserve">  </w:t>
-      </w:r>
-      <w:proofErr w:type="spellStart"/>
-      <w:r>
-        <w:t>abs_dry</w:t>
-      </w:r>
-      <w:proofErr w:type="spellEnd"/>
-      <w:r>
-        <w:t xml:space="preserve"> = abs(dry)</w:t>
-      </w:r>
-    </w:p>
-    <w:p>
-      <w:pPr>
-        <w:pStyle w:val="Code"/>
-      </w:pPr>
-      <w:r>
-        <w:t xml:space="preserve">  </w:t>
-      </w:r>
-      <w:proofErr w:type="spellStart"/>
-      <w:r>
-        <w:t>drx_rad</w:t>
-      </w:r>
-      <w:proofErr w:type="spellEnd"/>
-      <w:r>
-        <w:t xml:space="preserve"> = </w:t>
-      </w:r>
-      <w:proofErr w:type="spellStart"/>
-      <w:proofErr w:type="gramStart"/>
-      <w:r>
-        <w:t>math.radians</w:t>
-      </w:r>
-      <w:proofErr w:type="spellEnd"/>
-      <w:proofErr w:type="gramEnd"/>
-      <w:r>
-        <w:t>(</w:t>
-      </w:r>
-      <w:proofErr w:type="spellStart"/>
-      <w:r>
-        <w:t>drx</w:t>
-      </w:r>
-      <w:proofErr w:type="spellEnd"/>
-      <w:r>
-        <w:t>)</w:t>
-      </w:r>
-    </w:p>
-    <w:p>
-      <w:pPr>
-        <w:pStyle w:val="Code"/>
-      </w:pPr>
-      <w:r>
-        <w:t xml:space="preserve">  </w:t>
-      </w:r>
-      <w:proofErr w:type="spellStart"/>
-      <w:r>
-        <w:t>dry_rad</w:t>
-      </w:r>
-      <w:proofErr w:type="spellEnd"/>
-      <w:r>
-        <w:t xml:space="preserve"> = </w:t>
-      </w:r>
-      <w:proofErr w:type="spellStart"/>
-      <w:proofErr w:type="gramStart"/>
-      <w:r>
-        <w:t>math.radians</w:t>
-      </w:r>
-      <w:proofErr w:type="spellEnd"/>
-      <w:proofErr w:type="gramEnd"/>
-      <w:r>
-        <w:t>(dry)</w:t>
-      </w:r>
-    </w:p>
-    <w:p>
-      <w:pPr>
-        <w:pStyle w:val="Code"/>
-      </w:pPr>
-    </w:p>
-    <w:p>
-      <w:pPr>
-        <w:pStyle w:val="Code"/>
-      </w:pPr>
-      <w:r>
-        <w:t xml:space="preserve">  if version == 1:</w:t>
+        <w:t>elif</w:t>
+      </w:r>
+      <w:proofErr w:type="spellEnd"/>
+      <w:r>
+        <w:t xml:space="preserve"> version == 4:</w:t>
       </w:r>
     </w:p>
     <w:p>
@@ -7229,533 +7170,11 @@
       </w:r>
       <w:proofErr w:type="spellStart"/>
       <w:r>
-        <w:t>le_</w:t>
-      </w:r>
-      <w:proofErr w:type="gramStart"/>
-      <w:r>
-        <w:t>print</w:t>
-      </w:r>
-      <w:proofErr w:type="spellEnd"/>
-      <w:r>
-        <w:t>(</w:t>
-      </w:r>
-      <w:proofErr w:type="gramEnd"/>
-      <w:r>
-        <w:t>'Version 1 Translation Only')</w:t>
-      </w:r>
-    </w:p>
-    <w:p>
-      <w:pPr>
-        <w:pStyle w:val="Code"/>
-      </w:pPr>
-      <w:r>
-        <w:t xml:space="preserve">    if </w:t>
-      </w:r>
-      <w:proofErr w:type="spellStart"/>
-      <w:r>
-        <w:t>abs_dx</w:t>
-      </w:r>
-      <w:proofErr w:type="spellEnd"/>
-      <w:r>
-        <w:t xml:space="preserve"> &gt; 0.020 or </w:t>
-      </w:r>
-      <w:proofErr w:type="spellStart"/>
-      <w:r>
-        <w:t>abs_dy</w:t>
-      </w:r>
-      <w:proofErr w:type="spellEnd"/>
-      <w:r>
-        <w:t xml:space="preserve"> &gt; 0.020 or </w:t>
-      </w:r>
-      <w:proofErr w:type="spellStart"/>
-      <w:r>
-        <w:t>abs_dz</w:t>
-      </w:r>
-      <w:proofErr w:type="spellEnd"/>
-      <w:r>
-        <w:t xml:space="preserve"> &gt; 0.020:</w:t>
-      </w:r>
-    </w:p>
-    <w:p>
-      <w:pPr>
-        <w:pStyle w:val="Code"/>
-      </w:pPr>
-      <w:r>
-        <w:t xml:space="preserve">      </w:t>
-      </w:r>
-      <w:proofErr w:type="spellStart"/>
-      <w:r>
-        <w:t>le_</w:t>
-      </w:r>
-      <w:proofErr w:type="gramStart"/>
-      <w:r>
-        <w:t>print</w:t>
-      </w:r>
-      <w:proofErr w:type="spellEnd"/>
-      <w:r>
-        <w:t>(</w:t>
-      </w:r>
-      <w:proofErr w:type="gramEnd"/>
-      <w:r>
-        <w:t xml:space="preserve">'Excessive </w:t>
-      </w:r>
-      <w:proofErr w:type="spellStart"/>
-      <w:r>
-        <w:t>gocator_adjust</w:t>
-      </w:r>
-      <w:proofErr w:type="spellEnd"/>
-      <w:r>
-        <w:t xml:space="preserve"> (' + str(dx) + ',' + str(</w:t>
-      </w:r>
-      <w:proofErr w:type="spellStart"/>
-      <w:r>
-        <w:t>dy</w:t>
-      </w:r>
-      <w:proofErr w:type="spellEnd"/>
-      <w:r>
-        <w:t>) + ',' + str(</w:t>
-      </w:r>
-      <w:proofErr w:type="spellStart"/>
-      <w:r>
-        <w:t>dz</w:t>
-      </w:r>
-      <w:proofErr w:type="spellEnd"/>
-      <w:r>
-        <w:t>) + ',0,0,0)')</w:t>
-      </w:r>
-    </w:p>
-    <w:p>
-      <w:pPr>
-        <w:pStyle w:val="Code"/>
-      </w:pPr>
-      <w:r>
-        <w:t xml:space="preserve">    else:</w:t>
-      </w:r>
-    </w:p>
-    <w:p>
-      <w:pPr>
-        <w:pStyle w:val="Code"/>
-      </w:pPr>
-      <w:r>
-        <w:t xml:space="preserve">      </w:t>
-      </w:r>
-      <w:proofErr w:type="spellStart"/>
-      <w:r>
-        <w:t>movel_incr_part</w:t>
-      </w:r>
-      <w:proofErr w:type="spellEnd"/>
-      <w:r>
-        <w:t>(</w:t>
-      </w:r>
-      <w:proofErr w:type="gramStart"/>
-      <w:r>
-        <w:t>dx,dy</w:t>
-      </w:r>
-      <w:proofErr w:type="gramEnd"/>
-      <w:r>
-        <w:t>,dz,0,0,0)</w:t>
-      </w:r>
-    </w:p>
-    <w:p>
-      <w:pPr>
-        <w:pStyle w:val="Code"/>
-      </w:pPr>
-      <w:r>
-        <w:t xml:space="preserve">  </w:t>
-      </w:r>
-      <w:proofErr w:type="spellStart"/>
-      <w:r>
-        <w:t>elif</w:t>
-      </w:r>
-      <w:proofErr w:type="spellEnd"/>
-      <w:r>
-        <w:t xml:space="preserve"> version == 2:</w:t>
-      </w:r>
-    </w:p>
-    <w:p>
-      <w:pPr>
-        <w:pStyle w:val="Code"/>
-      </w:pPr>
-      <w:r>
-        <w:t xml:space="preserve">    </w:t>
-      </w:r>
-      <w:proofErr w:type="spellStart"/>
-      <w:r>
-        <w:t>le_</w:t>
-      </w:r>
-      <w:proofErr w:type="gramStart"/>
-      <w:r>
-        <w:t>print</w:t>
-      </w:r>
-      <w:proofErr w:type="spellEnd"/>
-      <w:r>
-        <w:t>(</w:t>
-      </w:r>
-      <w:proofErr w:type="gramEnd"/>
-      <w:r>
-        <w:t>'Version 2 Rotation Only')</w:t>
-      </w:r>
-    </w:p>
-    <w:p>
-      <w:pPr>
-        <w:pStyle w:val="Code"/>
-      </w:pPr>
-      <w:r>
-        <w:t xml:space="preserve">    if </w:t>
-      </w:r>
-      <w:proofErr w:type="spellStart"/>
-      <w:r>
-        <w:t>abs_drx</w:t>
-      </w:r>
-      <w:proofErr w:type="spellEnd"/>
-      <w:r>
-        <w:t xml:space="preserve"> &gt; 15 or </w:t>
-      </w:r>
-      <w:proofErr w:type="spellStart"/>
-      <w:r>
-        <w:t>abs_dry</w:t>
-      </w:r>
-      <w:proofErr w:type="spellEnd"/>
-      <w:r>
-        <w:t xml:space="preserve"> &gt; 15:</w:t>
-      </w:r>
-    </w:p>
-    <w:p>
-      <w:pPr>
-        <w:pStyle w:val="Code"/>
-      </w:pPr>
-      <w:r>
-        <w:t xml:space="preserve">      </w:t>
-      </w:r>
-      <w:proofErr w:type="spellStart"/>
-      <w:r>
-        <w:t>le_</w:t>
-      </w:r>
-      <w:proofErr w:type="gramStart"/>
-      <w:r>
-        <w:t>print</w:t>
-      </w:r>
-      <w:proofErr w:type="spellEnd"/>
-      <w:r>
-        <w:t>(</w:t>
-      </w:r>
-      <w:proofErr w:type="gramEnd"/>
-      <w:r>
-        <w:t xml:space="preserve">'Excessive </w:t>
-      </w:r>
-      <w:proofErr w:type="spellStart"/>
-      <w:r>
-        <w:t>gocator_adjust</w:t>
-      </w:r>
-      <w:proofErr w:type="spellEnd"/>
-      <w:r>
-        <w:t xml:space="preserve"> (0,0,0,' + str(</w:t>
-      </w:r>
-      <w:proofErr w:type="spellStart"/>
-      <w:r>
-        <w:t>drx</w:t>
-      </w:r>
-      <w:proofErr w:type="spellEnd"/>
-      <w:r>
-        <w:t>) + ',' + str(dry) + ',0)')</w:t>
-      </w:r>
-    </w:p>
-    <w:p>
-      <w:pPr>
-        <w:pStyle w:val="Code"/>
-      </w:pPr>
-      <w:r>
-        <w:t xml:space="preserve">    else:</w:t>
-      </w:r>
-    </w:p>
-    <w:p>
-      <w:pPr>
-        <w:pStyle w:val="Code"/>
-      </w:pPr>
-      <w:r>
-        <w:t xml:space="preserve">      </w:t>
-      </w:r>
-      <w:proofErr w:type="spellStart"/>
-      <w:r>
-        <w:t>movel_incr_tool</w:t>
-      </w:r>
-      <w:proofErr w:type="spellEnd"/>
-      <w:r>
-        <w:t>(0,0,</w:t>
-      </w:r>
-      <w:proofErr w:type="gramStart"/>
-      <w:r>
-        <w:t>0,drx</w:t>
-      </w:r>
-      <w:proofErr w:type="gramEnd"/>
-      <w:r>
-        <w:t>_rad,dry_rad,0)</w:t>
-      </w:r>
-    </w:p>
-    <w:p>
-      <w:pPr>
-        <w:pStyle w:val="Code"/>
-      </w:pPr>
-      <w:r>
-        <w:t xml:space="preserve">  </w:t>
-      </w:r>
-      <w:proofErr w:type="spellStart"/>
-      <w:r>
-        <w:t>elif</w:t>
-      </w:r>
-      <w:proofErr w:type="spellEnd"/>
-      <w:r>
-        <w:t xml:space="preserve"> version == 3:</w:t>
-      </w:r>
-    </w:p>
-    <w:p>
-      <w:pPr>
-        <w:pStyle w:val="Code"/>
-      </w:pPr>
-      <w:r>
-        <w:t xml:space="preserve">    </w:t>
-      </w:r>
-      <w:proofErr w:type="spellStart"/>
-      <w:r>
-        <w:t>le_</w:t>
-      </w:r>
-      <w:proofErr w:type="gramStart"/>
-      <w:r>
-        <w:t>print</w:t>
-      </w:r>
-      <w:proofErr w:type="spellEnd"/>
-      <w:r>
-        <w:t>(</w:t>
-      </w:r>
-      <w:proofErr w:type="gramEnd"/>
-      <w:r>
-        <w:t>'Version 3 translate, Pause 1sec, Rotate')</w:t>
-      </w:r>
-    </w:p>
-    <w:p>
-      <w:pPr>
-        <w:pStyle w:val="Code"/>
-      </w:pPr>
-      <w:r>
-        <w:t xml:space="preserve">    if </w:t>
-      </w:r>
-      <w:proofErr w:type="spellStart"/>
-      <w:r>
-        <w:t>abs_dx</w:t>
-      </w:r>
-      <w:proofErr w:type="spellEnd"/>
-      <w:r>
-        <w:t xml:space="preserve"> &gt; 0.020 or </w:t>
-      </w:r>
-      <w:proofErr w:type="spellStart"/>
-      <w:r>
-        <w:t>abs_dy</w:t>
-      </w:r>
-      <w:proofErr w:type="spellEnd"/>
-      <w:r>
-        <w:t xml:space="preserve"> &gt; 0.020 or </w:t>
-      </w:r>
-      <w:proofErr w:type="spellStart"/>
-      <w:r>
-        <w:t>abs_dz</w:t>
-      </w:r>
-      <w:proofErr w:type="spellEnd"/>
-      <w:r>
-        <w:t xml:space="preserve"> &gt; 0.020 or </w:t>
-      </w:r>
-      <w:proofErr w:type="spellStart"/>
-      <w:r>
-        <w:t>abs_drx</w:t>
-      </w:r>
-      <w:proofErr w:type="spellEnd"/>
-      <w:r>
-        <w:t xml:space="preserve"> &gt; 15 or </w:t>
-      </w:r>
-      <w:proofErr w:type="spellStart"/>
-      <w:r>
-        <w:t>abs_dry</w:t>
-      </w:r>
-      <w:proofErr w:type="spellEnd"/>
-      <w:r>
-        <w:t xml:space="preserve"> &gt; 15:</w:t>
-      </w:r>
-    </w:p>
-    <w:p>
-      <w:pPr>
-        <w:pStyle w:val="Code"/>
-      </w:pPr>
-      <w:r>
-        <w:t xml:space="preserve">      </w:t>
-      </w:r>
-      <w:proofErr w:type="spellStart"/>
-      <w:r>
-        <w:t>le_</w:t>
-      </w:r>
-      <w:proofErr w:type="gramStart"/>
-      <w:r>
-        <w:t>print</w:t>
-      </w:r>
-      <w:proofErr w:type="spellEnd"/>
-      <w:r>
-        <w:t>(</w:t>
-      </w:r>
-      <w:proofErr w:type="gramEnd"/>
-      <w:r>
-        <w:t xml:space="preserve">'Excessive </w:t>
-      </w:r>
-      <w:proofErr w:type="spellStart"/>
-      <w:r>
-        <w:t>gocator_adjust</w:t>
-      </w:r>
-      <w:proofErr w:type="spellEnd"/>
-      <w:r>
-        <w:t xml:space="preserve"> (' + str(dx) + ',' + str(</w:t>
-      </w:r>
-      <w:proofErr w:type="spellStart"/>
-      <w:r>
-        <w:t>dy</w:t>
-      </w:r>
-      <w:proofErr w:type="spellEnd"/>
-      <w:r>
-        <w:t>) + ',' + str(</w:t>
-      </w:r>
-      <w:proofErr w:type="spellStart"/>
-      <w:r>
-        <w:t>dz</w:t>
-      </w:r>
-      <w:proofErr w:type="spellEnd"/>
-      <w:r>
-        <w:t>) + ',' + str(</w:t>
-      </w:r>
-      <w:proofErr w:type="spellStart"/>
-      <w:r>
-        <w:t>drx_rad</w:t>
-      </w:r>
-      <w:proofErr w:type="spellEnd"/>
-      <w:r>
-        <w:t>) +',' + str(</w:t>
-      </w:r>
-      <w:proofErr w:type="spellStart"/>
-      <w:r>
-        <w:t>dry_rad</w:t>
-      </w:r>
-      <w:proofErr w:type="spellEnd"/>
-      <w:r>
-        <w:t>) + ',0)')</w:t>
-      </w:r>
-    </w:p>
-    <w:p>
-      <w:pPr>
-        <w:pStyle w:val="Code"/>
-      </w:pPr>
-      <w:r>
-        <w:t xml:space="preserve">    else:</w:t>
-      </w:r>
-    </w:p>
-    <w:p>
-      <w:pPr>
-        <w:pStyle w:val="Code"/>
-      </w:pPr>
-      <w:r>
-        <w:t xml:space="preserve">      </w:t>
-      </w:r>
-      <w:proofErr w:type="spellStart"/>
-      <w:r>
-        <w:t>movel_incr_part</w:t>
-      </w:r>
-      <w:proofErr w:type="spellEnd"/>
-      <w:r>
-        <w:t>(</w:t>
-      </w:r>
-      <w:proofErr w:type="gramStart"/>
-      <w:r>
-        <w:t>dx,dy</w:t>
-      </w:r>
-      <w:proofErr w:type="gramEnd"/>
-      <w:r>
-        <w:t>,dz,0,0,0)</w:t>
-      </w:r>
-    </w:p>
-    <w:p>
-      <w:pPr>
-        <w:pStyle w:val="Code"/>
-      </w:pPr>
-      <w:r>
-        <w:t xml:space="preserve">      </w:t>
-      </w:r>
-      <w:proofErr w:type="spellStart"/>
-      <w:proofErr w:type="gramStart"/>
-      <w:r>
-        <w:t>time.sleep</w:t>
-      </w:r>
-      <w:proofErr w:type="spellEnd"/>
-      <w:proofErr w:type="gramEnd"/>
-      <w:r>
-        <w:t>(1)</w:t>
-      </w:r>
-    </w:p>
-    <w:p>
-      <w:pPr>
-        <w:pStyle w:val="Code"/>
-      </w:pPr>
-      <w:r>
-        <w:t xml:space="preserve">      </w:t>
-      </w:r>
-      <w:proofErr w:type="spellStart"/>
-      <w:r>
-        <w:t>movel_incr_tool</w:t>
-      </w:r>
-      <w:proofErr w:type="spellEnd"/>
-      <w:r>
-        <w:t>(0,0,</w:t>
-      </w:r>
-      <w:proofErr w:type="gramStart"/>
-      <w:r>
-        <w:t>0,drx</w:t>
-      </w:r>
-      <w:proofErr w:type="gramEnd"/>
-      <w:r>
-        <w:t>_rad,dry_rad,0)</w:t>
-      </w:r>
-    </w:p>
-    <w:p>
-      <w:pPr>
-        <w:pStyle w:val="Code"/>
-      </w:pPr>
-      <w:r>
-        <w:t xml:space="preserve">  </w:t>
-      </w:r>
-      <w:proofErr w:type="spellStart"/>
-      <w:r>
-        <w:t>elif</w:t>
-      </w:r>
-      <w:proofErr w:type="spellEnd"/>
-      <w:r>
-        <w:t xml:space="preserve"> version == 4:</w:t>
-      </w:r>
-    </w:p>
-    <w:p>
-      <w:pPr>
-        <w:pStyle w:val="Code"/>
-      </w:pPr>
-      <w:r>
-        <w:t xml:space="preserve">    </w:t>
-      </w:r>
-      <w:proofErr w:type="spellStart"/>
-      <w:r>
-        <w:t>le_</w:t>
-      </w:r>
-      <w:proofErr w:type="gramStart"/>
-      <w:r>
-        <w:t>print</w:t>
-      </w:r>
-      <w:proofErr w:type="spellEnd"/>
-      <w:r>
-        <w:t>(</w:t>
-      </w:r>
-      <w:proofErr w:type="gramEnd"/>
-      <w:r>
-        <w:t>'Version 4 All 5 axes at once- not quite accurate!')</w:t>
+        <w:t>le_print</w:t>
+      </w:r>
+      <w:proofErr w:type="spellEnd"/>
+      <w:r>
+        <w:t>('Version 4 All 5 axes at once- not quite accurate!')</w:t>
       </w:r>
     </w:p>
     <w:p>
@@ -7816,19 +7235,11 @@
       </w:r>
       <w:proofErr w:type="spellStart"/>
       <w:r>
-        <w:t>le_</w:t>
-      </w:r>
-      <w:proofErr w:type="gramStart"/>
-      <w:r>
-        <w:t>print</w:t>
-      </w:r>
-      <w:proofErr w:type="spellEnd"/>
-      <w:r>
-        <w:t>(</w:t>
-      </w:r>
-      <w:proofErr w:type="gramEnd"/>
-      <w:r>
-        <w:t xml:space="preserve">'Excessive </w:t>
+        <w:t>le_print</w:t>
+      </w:r>
+      <w:proofErr w:type="spellEnd"/>
+      <w:r>
+        <w:t xml:space="preserve">('Excessive </w:t>
       </w:r>
       <w:proofErr w:type="spellStart"/>
       <w:r>
@@ -7884,15 +7295,7 @@
       </w:r>
       <w:proofErr w:type="spellEnd"/>
       <w:r>
-        <w:t>(</w:t>
-      </w:r>
-      <w:proofErr w:type="gramStart"/>
-      <w:r>
-        <w:t>dx,dy</w:t>
-      </w:r>
-      <w:proofErr w:type="gramEnd"/>
-      <w:r>
-        <w:t>,dz,drx_rad,dry_rad,0)</w:t>
+        <w:t>(dx,dy,dz,drx_rad,dry_rad,0)</w:t>
       </w:r>
     </w:p>
     <w:p>
@@ -7909,19 +7312,11 @@
       </w:r>
       <w:proofErr w:type="spellStart"/>
       <w:r>
-        <w:t>le_</w:t>
-      </w:r>
-      <w:proofErr w:type="gramStart"/>
-      <w:r>
-        <w:t>print</w:t>
-      </w:r>
-      <w:proofErr w:type="spellEnd"/>
-      <w:r>
-        <w:t>(</w:t>
-      </w:r>
-      <w:proofErr w:type="gramEnd"/>
-      <w:r>
-        <w:t>'</w:t>
+        <w:t>le_print</w:t>
+      </w:r>
+      <w:proofErr w:type="spellEnd"/>
+      <w:r>
+        <w:t>('</w:t>
       </w:r>
       <w:proofErr w:type="spellStart"/>
       <w:r>

</xml_diff>

<commit_message>
User manual consistency Improved interface to free_drive(...) from JoggingDialog Default positions have IsSystem specified Added clear_positions()
</commit_message>
<xml_diff>
--- a/MasterFiles/Documentation/Using LMI Gocators with LEonard.docx
+++ b/MasterFiles/Documentation/Using LMI Gocators with LEonard.docx
@@ -944,7 +944,12 @@
       </w:sdtPr>
       <w:sdtEndPr>
         <w:rPr>
+          <w:rFonts w:asciiTheme="majorHAnsi" w:eastAsiaTheme="majorEastAsia" w:hAnsiTheme="majorHAnsi" w:cstheme="majorBidi"/>
           <w:noProof/>
+          <w:color w:val="365F91" w:themeColor="accent1" w:themeShade="BF"/>
+          <w:sz w:val="32"/>
+          <w:szCs w:val="32"/>
+          <w:lang w:val="en-US"/>
         </w:rPr>
       </w:sdtEndPr>
       <w:sdtContent>
@@ -989,7 +994,7 @@
             </w:rPr>
             <w:fldChar w:fldCharType="separate"/>
           </w:r>
-          <w:hyperlink w:anchor="_Toc120118432" w:history="1">
+          <w:hyperlink w:anchor="_Toc120257851" w:history="1">
             <w:r>
               <w:rPr>
                 <w:rStyle w:val="Hyperlink"/>
@@ -1016,7 +1021,7 @@
                 <w:noProof/>
                 <w:webHidden/>
               </w:rPr>
-              <w:instrText xml:space="preserve"> PAGEREF _Toc120118432 \h </w:instrText>
+              <w:instrText xml:space="preserve"> PAGEREF _Toc120257851 \h </w:instrText>
             </w:r>
             <w:r>
               <w:rPr>
@@ -1064,7 +1069,7 @@
               <w:lang w:val="en-US"/>
             </w:rPr>
           </w:pPr>
-          <w:hyperlink w:anchor="_Toc120118433" w:history="1">
+          <w:hyperlink w:anchor="_Toc120257852" w:history="1">
             <w:r>
               <w:rPr>
                 <w:rStyle w:val="Hyperlink"/>
@@ -1091,7 +1096,7 @@
                 <w:noProof/>
                 <w:webHidden/>
               </w:rPr>
-              <w:instrText xml:space="preserve"> PAGEREF _Toc120118433 \h </w:instrText>
+              <w:instrText xml:space="preserve"> PAGEREF _Toc120257852 \h </w:instrText>
             </w:r>
             <w:r>
               <w:rPr>
@@ -1139,7 +1144,7 @@
               <w:lang w:val="en-US"/>
             </w:rPr>
           </w:pPr>
-          <w:hyperlink w:anchor="_Toc120118434" w:history="1">
+          <w:hyperlink w:anchor="_Toc120257853" w:history="1">
             <w:r>
               <w:rPr>
                 <w:rStyle w:val="Hyperlink"/>
@@ -1166,7 +1171,7 @@
                 <w:noProof/>
                 <w:webHidden/>
               </w:rPr>
-              <w:instrText xml:space="preserve"> PAGEREF _Toc120118434 \h </w:instrText>
+              <w:instrText xml:space="preserve"> PAGEREF _Toc120257853 \h </w:instrText>
             </w:r>
             <w:r>
               <w:rPr>
@@ -1212,7 +1217,7 @@
               <w:lang w:val="en-US"/>
             </w:rPr>
           </w:pPr>
-          <w:hyperlink w:anchor="_Toc120118435" w:history="1">
+          <w:hyperlink w:anchor="_Toc120257854" w:history="1">
             <w:r>
               <w:rPr>
                 <w:rStyle w:val="Hyperlink"/>
@@ -1239,7 +1244,7 @@
                 <w:noProof/>
                 <w:webHidden/>
               </w:rPr>
-              <w:instrText xml:space="preserve"> PAGEREF _Toc120118435 \h </w:instrText>
+              <w:instrText xml:space="preserve"> PAGEREF _Toc120257854 \h </w:instrText>
             </w:r>
             <w:r>
               <w:rPr>
@@ -1285,7 +1290,7 @@
               <w:lang w:val="en-US"/>
             </w:rPr>
           </w:pPr>
-          <w:hyperlink w:anchor="_Toc120118436" w:history="1">
+          <w:hyperlink w:anchor="_Toc120257855" w:history="1">
             <w:r>
               <w:rPr>
                 <w:rStyle w:val="Hyperlink"/>
@@ -1312,7 +1317,7 @@
                 <w:noProof/>
                 <w:webHidden/>
               </w:rPr>
-              <w:instrText xml:space="preserve"> PAGEREF _Toc120118436 \h </w:instrText>
+              <w:instrText xml:space="preserve"> PAGEREF _Toc120257855 \h </w:instrText>
             </w:r>
             <w:r>
               <w:rPr>
@@ -1360,7 +1365,7 @@
               <w:lang w:val="en-US"/>
             </w:rPr>
           </w:pPr>
-          <w:hyperlink w:anchor="_Toc120118437" w:history="1">
+          <w:hyperlink w:anchor="_Toc120257856" w:history="1">
             <w:r>
               <w:rPr>
                 <w:rStyle w:val="Hyperlink"/>
@@ -1387,7 +1392,7 @@
                 <w:noProof/>
                 <w:webHidden/>
               </w:rPr>
-              <w:instrText xml:space="preserve"> PAGEREF _Toc120118437 \h </w:instrText>
+              <w:instrText xml:space="preserve"> PAGEREF _Toc120257856 \h </w:instrText>
             </w:r>
             <w:r>
               <w:rPr>
@@ -1435,7 +1440,7 @@
               <w:lang w:val="en-US"/>
             </w:rPr>
           </w:pPr>
-          <w:hyperlink w:anchor="_Toc120118438" w:history="1">
+          <w:hyperlink w:anchor="_Toc120257857" w:history="1">
             <w:r>
               <w:rPr>
                 <w:rStyle w:val="Hyperlink"/>
@@ -1462,7 +1467,7 @@
                 <w:noProof/>
                 <w:webHidden/>
               </w:rPr>
-              <w:instrText xml:space="preserve"> PAGEREF _Toc120118438 \h </w:instrText>
+              <w:instrText xml:space="preserve"> PAGEREF _Toc120257857 \h </w:instrText>
             </w:r>
             <w:r>
               <w:rPr>
@@ -1510,7 +1515,7 @@
               <w:lang w:val="en-US"/>
             </w:rPr>
           </w:pPr>
-          <w:hyperlink w:anchor="_Toc120118439" w:history="1">
+          <w:hyperlink w:anchor="_Toc120257858" w:history="1">
             <w:r>
               <w:rPr>
                 <w:rStyle w:val="Hyperlink"/>
@@ -1537,7 +1542,7 @@
                 <w:noProof/>
                 <w:webHidden/>
               </w:rPr>
-              <w:instrText xml:space="preserve"> PAGEREF _Toc120118439 \h </w:instrText>
+              <w:instrText xml:space="preserve"> PAGEREF _Toc120257858 \h </w:instrText>
             </w:r>
             <w:r>
               <w:rPr>
@@ -1583,7 +1588,7 @@
               <w:lang w:val="en-US"/>
             </w:rPr>
           </w:pPr>
-          <w:hyperlink w:anchor="_Toc120118440" w:history="1">
+          <w:hyperlink w:anchor="_Toc120257859" w:history="1">
             <w:r>
               <w:rPr>
                 <w:rStyle w:val="Hyperlink"/>
@@ -1610,7 +1615,7 @@
                 <w:noProof/>
                 <w:webHidden/>
               </w:rPr>
-              <w:instrText xml:space="preserve"> PAGEREF _Toc120118440 \h </w:instrText>
+              <w:instrText xml:space="preserve"> PAGEREF _Toc120257859 \h </w:instrText>
             </w:r>
             <w:r>
               <w:rPr>
@@ -1655,7 +1660,7 @@
               <w:lang w:val="en-US"/>
             </w:rPr>
           </w:pPr>
-          <w:hyperlink w:anchor="_Toc120118441" w:history="1">
+          <w:hyperlink w:anchor="_Toc120257860" w:history="1">
             <w:r>
               <w:rPr>
                 <w:rStyle w:val="Hyperlink"/>
@@ -1682,7 +1687,7 @@
                 <w:noProof/>
                 <w:webHidden/>
               </w:rPr>
-              <w:instrText xml:space="preserve"> PAGEREF _Toc120118441 \h </w:instrText>
+              <w:instrText xml:space="preserve"> PAGEREF _Toc120257860 \h </w:instrText>
             </w:r>
             <w:r>
               <w:rPr>
@@ -1727,7 +1732,7 @@
               <w:lang w:val="en-US"/>
             </w:rPr>
           </w:pPr>
-          <w:hyperlink w:anchor="_Toc120118442" w:history="1">
+          <w:hyperlink w:anchor="_Toc120257861" w:history="1">
             <w:r>
               <w:rPr>
                 <w:rStyle w:val="Hyperlink"/>
@@ -1754,7 +1759,7 @@
                 <w:noProof/>
                 <w:webHidden/>
               </w:rPr>
-              <w:instrText xml:space="preserve"> PAGEREF _Toc120118442 \h </w:instrText>
+              <w:instrText xml:space="preserve"> PAGEREF _Toc120257861 \h </w:instrText>
             </w:r>
             <w:r>
               <w:rPr>
@@ -1799,7 +1804,7 @@
               <w:lang w:val="en-US"/>
             </w:rPr>
           </w:pPr>
-          <w:hyperlink w:anchor="_Toc120118443" w:history="1">
+          <w:hyperlink w:anchor="_Toc120257862" w:history="1">
             <w:r>
               <w:rPr>
                 <w:rStyle w:val="Hyperlink"/>
@@ -1826,7 +1831,7 @@
                 <w:noProof/>
                 <w:webHidden/>
               </w:rPr>
-              <w:instrText xml:space="preserve"> PAGEREF _Toc120118443 \h </w:instrText>
+              <w:instrText xml:space="preserve"> PAGEREF _Toc120257862 \h </w:instrText>
             </w:r>
             <w:r>
               <w:rPr>
@@ -1871,7 +1876,7 @@
               <w:lang w:val="en-US"/>
             </w:rPr>
           </w:pPr>
-          <w:hyperlink w:anchor="_Toc120118444" w:history="1">
+          <w:hyperlink w:anchor="_Toc120257863" w:history="1">
             <w:r>
               <w:rPr>
                 <w:rStyle w:val="Hyperlink"/>
@@ -1898,7 +1903,7 @@
                 <w:noProof/>
                 <w:webHidden/>
               </w:rPr>
-              <w:instrText xml:space="preserve"> PAGEREF _Toc120118444 \h </w:instrText>
+              <w:instrText xml:space="preserve"> PAGEREF _Toc120257863 \h </w:instrText>
             </w:r>
             <w:r>
               <w:rPr>
@@ -1944,7 +1949,7 @@
               <w:lang w:val="en-US"/>
             </w:rPr>
           </w:pPr>
-          <w:hyperlink w:anchor="_Toc120118445" w:history="1">
+          <w:hyperlink w:anchor="_Toc120257864" w:history="1">
             <w:r>
               <w:rPr>
                 <w:rStyle w:val="Hyperlink"/>
@@ -1971,7 +1976,7 @@
                 <w:noProof/>
                 <w:webHidden/>
               </w:rPr>
-              <w:instrText xml:space="preserve"> PAGEREF _Toc120118445 \h </w:instrText>
+              <w:instrText xml:space="preserve"> PAGEREF _Toc120257864 \h </w:instrText>
             </w:r>
             <w:r>
               <w:rPr>
@@ -2016,7 +2021,7 @@
               <w:lang w:val="en-US"/>
             </w:rPr>
           </w:pPr>
-          <w:hyperlink w:anchor="_Toc120118446" w:history="1">
+          <w:hyperlink w:anchor="_Toc120257865" w:history="1">
             <w:r>
               <w:rPr>
                 <w:rStyle w:val="Hyperlink"/>
@@ -2043,7 +2048,7 @@
                 <w:noProof/>
                 <w:webHidden/>
               </w:rPr>
-              <w:instrText xml:space="preserve"> PAGEREF _Toc120118446 \h </w:instrText>
+              <w:instrText xml:space="preserve"> PAGEREF _Toc120257865 \h </w:instrText>
             </w:r>
             <w:r>
               <w:rPr>
@@ -2088,7 +2093,7 @@
               <w:lang w:val="en-US"/>
             </w:rPr>
           </w:pPr>
-          <w:hyperlink w:anchor="_Toc120118447" w:history="1">
+          <w:hyperlink w:anchor="_Toc120257866" w:history="1">
             <w:r>
               <w:rPr>
                 <w:rStyle w:val="Hyperlink"/>
@@ -2115,7 +2120,7 @@
                 <w:noProof/>
                 <w:webHidden/>
               </w:rPr>
-              <w:instrText xml:space="preserve"> PAGEREF _Toc120118447 \h </w:instrText>
+              <w:instrText xml:space="preserve"> PAGEREF _Toc120257866 \h </w:instrText>
             </w:r>
             <w:r>
               <w:rPr>
@@ -2160,7 +2165,7 @@
               <w:lang w:val="en-US"/>
             </w:rPr>
           </w:pPr>
-          <w:hyperlink w:anchor="_Toc120118448" w:history="1">
+          <w:hyperlink w:anchor="_Toc120257867" w:history="1">
             <w:r>
               <w:rPr>
                 <w:rStyle w:val="Hyperlink"/>
@@ -2187,7 +2192,7 @@
                 <w:noProof/>
                 <w:webHidden/>
               </w:rPr>
-              <w:instrText xml:space="preserve"> PAGEREF _Toc120118448 \h </w:instrText>
+              <w:instrText xml:space="preserve"> PAGEREF _Toc120257867 \h </w:instrText>
             </w:r>
             <w:r>
               <w:rPr>
@@ -2232,7 +2237,7 @@
               <w:lang w:val="en-US"/>
             </w:rPr>
           </w:pPr>
-          <w:hyperlink w:anchor="_Toc120118449" w:history="1">
+          <w:hyperlink w:anchor="_Toc120257868" w:history="1">
             <w:r>
               <w:rPr>
                 <w:rStyle w:val="Hyperlink"/>
@@ -2259,7 +2264,7 @@
                 <w:noProof/>
                 <w:webHidden/>
               </w:rPr>
-              <w:instrText xml:space="preserve"> PAGEREF _Toc120118449 \h </w:instrText>
+              <w:instrText xml:space="preserve"> PAGEREF _Toc120257868 \h </w:instrText>
             </w:r>
             <w:r>
               <w:rPr>
@@ -2304,7 +2309,7 @@
               <w:lang w:val="en-US"/>
             </w:rPr>
           </w:pPr>
-          <w:hyperlink w:anchor="_Toc120118450" w:history="1">
+          <w:hyperlink w:anchor="_Toc120257869" w:history="1">
             <w:r>
               <w:rPr>
                 <w:rStyle w:val="Hyperlink"/>
@@ -2331,7 +2336,7 @@
                 <w:noProof/>
                 <w:webHidden/>
               </w:rPr>
-              <w:instrText xml:space="preserve"> PAGEREF _Toc120118450 \h </w:instrText>
+              <w:instrText xml:space="preserve"> PAGEREF _Toc120257869 \h </w:instrText>
             </w:r>
             <w:r>
               <w:rPr>
@@ -2365,6 +2370,9 @@
         <w:p>
           <w:pPr>
             <w:pStyle w:val="TOCHeading"/>
+            <w:rPr>
+              <w:noProof/>
+            </w:rPr>
           </w:pPr>
           <w:r>
             <w:rPr>
@@ -2377,36 +2385,21 @@
             <w:fldChar w:fldCharType="end"/>
           </w:r>
         </w:p>
-        <w:p/>
       </w:sdtContent>
     </w:sdt>
-    <w:p>
-      <w:pPr>
-        <w:rPr>
-          <w:sz w:val="40"/>
-          <w:szCs w:val="40"/>
-        </w:rPr>
-      </w:pPr>
-    </w:p>
-    <w:p/>
+    <w:bookmarkStart w:id="4" w:name="_ivptospqmot6" w:colFirst="0" w:colLast="0" w:displacedByCustomXml="prev"/>
+    <w:bookmarkEnd w:id="4" w:displacedByCustomXml="prev"/>
+    <w:bookmarkStart w:id="5" w:name="_67zn10zgwy7z" w:colFirst="0" w:colLast="0" w:displacedByCustomXml="prev"/>
+    <w:bookmarkEnd w:id="5" w:displacedByCustomXml="prev"/>
     <w:p>
       <w:pPr>
         <w:pStyle w:val="Heading1"/>
       </w:pPr>
-      <w:bookmarkStart w:id="4" w:name="_67zn10zgwy7z" w:colFirst="0" w:colLast="0"/>
-      <w:bookmarkEnd w:id="4"/>
-    </w:p>
-    <w:p>
-      <w:pPr>
-        <w:pStyle w:val="Heading1"/>
-      </w:pPr>
-      <w:bookmarkStart w:id="5" w:name="_ivptospqmot6" w:colFirst="0" w:colLast="0"/>
-      <w:bookmarkEnd w:id="5"/>
       <w:r>
         <w:br w:type="page"/>
       </w:r>
       <w:bookmarkStart w:id="6" w:name="_Toc118731254"/>
-      <w:bookmarkStart w:id="7" w:name="_Toc120118432"/>
+      <w:bookmarkStart w:id="7" w:name="_Toc120257851"/>
       <w:r>
         <w:lastRenderedPageBreak/>
         <w:t>Overview</w:t>
@@ -2470,7 +2463,7 @@
         <w:pStyle w:val="Heading1"/>
       </w:pPr>
       <w:bookmarkStart w:id="8" w:name="_Toc118731255"/>
-      <w:bookmarkStart w:id="9" w:name="_Toc120118433"/>
+      <w:bookmarkStart w:id="9" w:name="_Toc120257852"/>
       <w:r>
         <w:t xml:space="preserve">Basic Ethernet </w:t>
       </w:r>
@@ -2537,7 +2530,7 @@
       <w:pPr>
         <w:pStyle w:val="Heading1"/>
       </w:pPr>
-      <w:bookmarkStart w:id="10" w:name="_Toc120118434"/>
+      <w:bookmarkStart w:id="10" w:name="_Toc120257853"/>
       <w:r>
         <w:lastRenderedPageBreak/>
         <w:t>The LEonard Interface</w:t>
@@ -2819,7 +2812,7 @@
       <w:pPr>
         <w:pStyle w:val="Heading2"/>
       </w:pPr>
-      <w:bookmarkStart w:id="11" w:name="_Toc120118435"/>
+      <w:bookmarkStart w:id="11" w:name="_Toc120257854"/>
       <w:r>
         <w:lastRenderedPageBreak/>
         <w:t>Additions to the Run Tab for Gocator</w:t>
@@ -3183,7 +3176,7 @@
       <w:pPr>
         <w:pStyle w:val="Heading2"/>
       </w:pPr>
-      <w:bookmarkStart w:id="12" w:name="_Toc120118436"/>
+      <w:bookmarkStart w:id="12" w:name="_Toc120257855"/>
       <w:r>
         <w:lastRenderedPageBreak/>
         <w:t>Using the Accelerator</w:t>
@@ -3322,7 +3315,7 @@
       <w:pPr>
         <w:pStyle w:val="Heading1"/>
       </w:pPr>
-      <w:bookmarkStart w:id="13" w:name="_Toc120118437"/>
+      <w:bookmarkStart w:id="13" w:name="_Toc120257856"/>
       <w:r>
         <w:lastRenderedPageBreak/>
         <w:t>Your Gocator Job</w:t>
@@ -4250,7 +4243,7 @@
       <w:pPr>
         <w:pStyle w:val="Heading1"/>
       </w:pPr>
-      <w:bookmarkStart w:id="14" w:name="_Toc120118438"/>
+      <w:bookmarkStart w:id="14" w:name="_Toc120257857"/>
       <w:r>
         <w:t>Using the Results in LEonard</w:t>
       </w:r>
@@ -4332,7 +4325,7 @@
       <w:pPr>
         <w:pStyle w:val="Heading1"/>
       </w:pPr>
-      <w:bookmarkStart w:id="16" w:name="_Toc120118439"/>
+      <w:bookmarkStart w:id="16" w:name="_Toc120257858"/>
       <w:proofErr w:type="spellStart"/>
       <w:r>
         <w:lastRenderedPageBreak/>
@@ -4396,7 +4389,7 @@
         <w:pStyle w:val="Heading2"/>
       </w:pPr>
       <w:bookmarkStart w:id="17" w:name="_Toc119228014"/>
-      <w:bookmarkStart w:id="18" w:name="_Toc120118440"/>
+      <w:bookmarkStart w:id="18" w:name="_Toc120257859"/>
       <w:proofErr w:type="spellStart"/>
       <w:r>
         <w:t>LElib.LMI.gocator</w:t>
@@ -4427,7 +4420,7 @@
         <w:pStyle w:val="Heading4"/>
       </w:pPr>
       <w:bookmarkStart w:id="19" w:name="_Toc119228015"/>
-      <w:bookmarkStart w:id="20" w:name="_Toc120118441"/>
+      <w:bookmarkStart w:id="20" w:name="_Toc120257860"/>
       <w:proofErr w:type="spellStart"/>
       <w:r>
         <w:t>gocator_</w:t>
@@ -4484,7 +4477,7 @@
         <w:pStyle w:val="Heading4"/>
       </w:pPr>
       <w:bookmarkStart w:id="21" w:name="_Toc119228016"/>
-      <w:bookmarkStart w:id="22" w:name="_Toc120118442"/>
+      <w:bookmarkStart w:id="22" w:name="_Toc120257861"/>
       <w:proofErr w:type="spellStart"/>
       <w:r>
         <w:t>gocator_</w:t>
@@ -4557,7 +4550,7 @@
         <w:pStyle w:val="Heading4"/>
       </w:pPr>
       <w:bookmarkStart w:id="23" w:name="_Toc119228017"/>
-      <w:bookmarkStart w:id="24" w:name="_Toc120118443"/>
+      <w:bookmarkStart w:id="24" w:name="_Toc120257862"/>
       <w:proofErr w:type="spellStart"/>
       <w:r>
         <w:t>gocator_</w:t>
@@ -5031,7 +5024,7 @@
       <w:pPr>
         <w:pStyle w:val="Heading4"/>
       </w:pPr>
-      <w:bookmarkStart w:id="25" w:name="_Toc120118444"/>
+      <w:bookmarkStart w:id="25" w:name="_Toc120257863"/>
       <w:proofErr w:type="spellStart"/>
       <w:r>
         <w:t>gocator_write_</w:t>
@@ -5062,10 +5055,7 @@
       </w:r>
       <w:proofErr w:type="spellEnd"/>
       <w:r>
-        <w:t>}</w:t>
-      </w:r>
-      <w:r>
-        <w:t>)</w:t>
+        <w:t>})</w:t>
       </w:r>
       <w:bookmarkEnd w:id="25"/>
       <w:r>
@@ -5283,7 +5273,7 @@
         <w:pStyle w:val="Heading2"/>
       </w:pPr>
       <w:bookmarkStart w:id="26" w:name="_Toc119228019"/>
-      <w:bookmarkStart w:id="27" w:name="_Toc120118445"/>
+      <w:bookmarkStart w:id="27" w:name="_Toc120257864"/>
       <w:r>
         <w:t>Python Library for Gocator</w:t>
       </w:r>
@@ -5495,7 +5485,7 @@
         <w:pStyle w:val="Heading4"/>
       </w:pPr>
       <w:bookmarkStart w:id="28" w:name="_Toc119228020"/>
-      <w:bookmarkStart w:id="29" w:name="_Toc120118446"/>
+      <w:bookmarkStart w:id="29" w:name="_Toc120257865"/>
       <w:proofErr w:type="spellStart"/>
       <w:r>
         <w:t>start_</w:t>
@@ -5634,7 +5624,7 @@
         <w:pStyle w:val="Heading4"/>
       </w:pPr>
       <w:bookmarkStart w:id="30" w:name="_Toc119228022"/>
-      <w:bookmarkStart w:id="31" w:name="_Toc120118447"/>
+      <w:bookmarkStart w:id="31" w:name="_Toc120257866"/>
       <w:proofErr w:type="spellStart"/>
       <w:r>
         <w:t>adjust_</w:t>
@@ -5693,7 +5683,7 @@
         <w:pStyle w:val="Heading4"/>
       </w:pPr>
       <w:bookmarkStart w:id="32" w:name="_Toc119228023"/>
-      <w:bookmarkStart w:id="33" w:name="_Toc120118448"/>
+      <w:bookmarkStart w:id="33" w:name="_Toc120257867"/>
       <w:proofErr w:type="spellStart"/>
       <w:r>
         <w:t>offset_to_</w:t>
@@ -5788,7 +5778,7 @@
         <w:pStyle w:val="Heading4"/>
       </w:pPr>
       <w:bookmarkStart w:id="34" w:name="_Toc119228024"/>
-      <w:bookmarkStart w:id="35" w:name="_Toc120118449"/>
+      <w:bookmarkStart w:id="35" w:name="_Toc120257868"/>
       <w:proofErr w:type="spellStart"/>
       <w:r>
         <w:t>write_</w:t>
@@ -5856,7 +5846,7 @@
         <w:pStyle w:val="Heading4"/>
       </w:pPr>
       <w:bookmarkStart w:id="36" w:name="_Toc119228021"/>
-      <w:bookmarkStart w:id="37" w:name="_Toc120118450"/>
+      <w:bookmarkStart w:id="37" w:name="_Toc120257869"/>
       <w:proofErr w:type="spellStart"/>
       <w:r>
         <w:t>end_</w:t>

</xml_diff>